<commit_message>
use case diagram added
</commit_message>
<xml_diff>
--- a/Analysis/Chapter 2  Analysis.docx
+++ b/Analysis/Chapter 2  Analysis.docx
@@ -631,7 +631,7 @@
       </w:pPr>
       <w:r>
         <w:drawing>
-          <wp:inline distT="0" distB="0" distL="0" distR="0">
+          <wp:inline distT="0" distB="0" distL="0" distR="0" wp14:anchorId="631473ED" wp14:editId="22B03B6B">
             <wp:extent cx="6419850" cy="3467100"/>
             <wp:effectExtent l="0" t="0" r="0" b="0"/>
             <wp:docPr id="3" name="Picture 3" descr="C:\Users\Techno\Desktop\IMG_20190429_154315~2.jpg"/>
@@ -1303,7 +1303,7 @@
           <w:rFonts w:ascii="Arial" w:hAnsi="Arial" w:cs="Arial"/>
         </w:rPr>
         <w:drawing>
-          <wp:inline distT="0" distB="0" distL="0" distR="0">
+          <wp:inline distT="0" distB="0" distL="0" distR="0" wp14:anchorId="5DE4360F" wp14:editId="16FAD483">
             <wp:extent cx="6334125" cy="4481830"/>
             <wp:effectExtent l="0" t="0" r="9525" b="0"/>
             <wp:docPr id="4" name="Picture 4" descr="C:\Users\Techno\Desktop\IMG_20190429_165508~2.jpg"/>
@@ -2308,7 +2308,19 @@
               <w:rPr>
                 <w:rFonts w:ascii="Arial" w:hAnsi="Arial" w:cs="Arial"/>
               </w:rPr>
-              <w:t>For the login access in the system registraion is needed</w:t>
+              <w:t>For the login access in the system registra</w:t>
+            </w:r>
+            <w:r>
+              <w:rPr>
+                <w:rFonts w:ascii="Arial" w:hAnsi="Arial" w:cs="Arial"/>
+              </w:rPr>
+              <w:t>t</w:t>
+            </w:r>
+            <w:r>
+              <w:rPr>
+                <w:rFonts w:ascii="Arial" w:hAnsi="Arial" w:cs="Arial"/>
+              </w:rPr>
+              <w:t>ion is needed</w:t>
             </w:r>
             <w:r>
               <w:rPr>
@@ -2565,6 +2577,12 @@
               <w:rPr>
                 <w:rFonts w:ascii="Arial" w:hAnsi="Arial" w:cs="Arial"/>
               </w:rPr>
+              <w:t xml:space="preserve">Both User and </w:t>
+            </w:r>
+            <w:r>
+              <w:rPr>
+                <w:rFonts w:ascii="Arial" w:hAnsi="Arial" w:cs="Arial"/>
+              </w:rPr>
               <w:t xml:space="preserve">Admin </w:t>
             </w:r>
             <w:r>
@@ -2625,6 +2643,9 @@
         </w:tc>
       </w:tr>
       <w:tr>
+        <w:trPr>
+          <w:trHeight w:val="1628"/>
+        </w:trPr>
         <w:tc>
           <w:tcPr>
             <w:tcW w:w="1623" w:type="dxa"/>
@@ -2680,6 +2701,12 @@
                 <w:rFonts w:ascii="Arial" w:hAnsi="Arial" w:cs="Arial"/>
               </w:rPr>
             </w:pPr>
+            <w:r>
+              <w:rPr>
+                <w:rFonts w:ascii="Arial" w:hAnsi="Arial" w:cs="Arial"/>
+              </w:rPr>
+              <w:t xml:space="preserve">Both User nad </w:t>
+            </w:r>
             <w:r>
               <w:rPr>
                 <w:rFonts w:ascii="Arial" w:hAnsi="Arial" w:cs="Arial"/>
@@ -6292,7 +6319,7 @@
           <w:shd w:val="clear" w:color="auto" w:fill="FFFFFF"/>
         </w:rPr>
         <w:drawing>
-          <wp:inline distT="0" distB="0" distL="0" distR="0">
+          <wp:inline distT="0" distB="0" distL="0" distR="0" wp14:anchorId="2FB7711E" wp14:editId="2B7B6956">
             <wp:extent cx="5614542" cy="2803585"/>
             <wp:effectExtent l="0" t="0" r="5715" b="0"/>
             <wp:docPr id="1" name="Picture 1" descr="C:\Users\Techno\Desktop\moscow-method.png"/>
@@ -9518,13 +9545,7 @@
         <w:rPr>
           <w:rFonts w:ascii="Arial" w:hAnsi="Arial" w:cs="Arial"/>
         </w:rPr>
-        <w:t xml:space="preserve">   </w:t>
-      </w:r>
-      <w:r>
-        <w:rPr>
-          <w:rFonts w:ascii="Arial" w:hAnsi="Arial" w:cs="Arial"/>
-        </w:rPr>
-        <w:t>The advantage of creating this diagram on my project are as follows.</w:t>
+        <w:t xml:space="preserve">   The advantage of creating this diagram on my project are as follows.</w:t>
       </w:r>
     </w:p>
     <w:p>
@@ -9614,56 +9635,876 @@
         <w:rPr>
           <w:rFonts w:ascii="Arial" w:hAnsi="Arial" w:cs="Arial"/>
         </w:rPr>
-        <w:t xml:space="preserve"> Use diagram of my project </w:t>
+        <w:t xml:space="preserve"> Use diagram of my project is shown below:</w:t>
+      </w:r>
+    </w:p>
+    <w:p>
+      <w:pPr>
+        <w:rPr>
+          <w:rFonts w:ascii="Arial" w:hAnsi="Arial" w:cs="Arial"/>
+          <w:b/>
+          <w:i/>
+        </w:rPr>
+      </w:pPr>
+    </w:p>
+    <w:p>
+      <w:pPr>
+        <w:pStyle w:val="ListParagraph"/>
+        <w:numPr>
+          <w:ilvl w:val="0"/>
+          <w:numId w:val="12"/>
+        </w:numPr>
+        <w:rPr>
+          <w:rFonts w:ascii="Arial" w:hAnsi="Arial" w:cs="Arial"/>
+          <w:b/>
+          <w:i/>
+        </w:rPr>
+      </w:pPr>
+      <w:r>
+        <w:rPr>
+          <w:rFonts w:ascii="Arial" w:hAnsi="Arial" w:cs="Arial"/>
+          <w:b/>
+          <w:i/>
+        </w:rPr>
+        <w:t>User Membership Login System</w:t>
+      </w:r>
+    </w:p>
+    <w:p>
+      <w:pPr>
+        <w:pStyle w:val="ListParagraph"/>
+        <w:rPr>
+          <w:rFonts w:ascii="Arial" w:hAnsi="Arial" w:cs="Arial"/>
+          <w:b/>
+          <w:i/>
+        </w:rPr>
+      </w:pPr>
+    </w:p>
+    <w:p>
+      <w:pPr>
+        <w:pStyle w:val="ListParagraph"/>
+        <w:spacing w:line="360" w:lineRule="auto"/>
+        <w:ind w:left="-90" w:hanging="90"/>
+        <w:rPr>
+          <w:rFonts w:ascii="Arial" w:hAnsi="Arial" w:cs="Arial"/>
+          <w:b/>
+          <w:sz w:val="28"/>
+          <w:szCs w:val="28"/>
+        </w:rPr>
+      </w:pPr>
+      <w:r>
+        <w:rPr>
+          <w:rFonts w:ascii="Arial" w:hAnsi="Arial" w:cs="Arial"/>
+          <w:b/>
+          <w:sz w:val="28"/>
+          <w:szCs w:val="28"/>
+        </w:rPr>
+        <w:drawing>
+          <wp:inline distT="0" distB="0" distL="0" distR="0" wp14:anchorId="3884CF20" wp14:editId="5A0AD205">
+            <wp:extent cx="5942965" cy="3343275"/>
+            <wp:effectExtent l="0" t="0" r="635" b="9525"/>
+            <wp:docPr id="2" name="Picture 2" descr="C:\Users\Techno\Desktop\Screenshot_1.jpg"/>
+            <wp:cNvGraphicFramePr>
+              <a:graphicFrameLocks xmlns:a="http://schemas.openxmlformats.org/drawingml/2006/main" noChangeAspect="1"/>
+            </wp:cNvGraphicFramePr>
+            <a:graphic xmlns:a="http://schemas.openxmlformats.org/drawingml/2006/main">
+              <a:graphicData uri="http://schemas.openxmlformats.org/drawingml/2006/picture">
+                <pic:pic xmlns:pic="http://schemas.openxmlformats.org/drawingml/2006/picture">
+                  <pic:nvPicPr>
+                    <pic:cNvPr id="0" name="Picture 1" descr="C:\Users\Techno\Desktop\Screenshot_1.jpg"/>
+                    <pic:cNvPicPr>
+                      <a:picLocks noChangeAspect="1" noChangeArrowheads="1"/>
+                    </pic:cNvPicPr>
+                  </pic:nvPicPr>
+                  <pic:blipFill>
+                    <a:blip r:embed="rId11">
+                      <a:extLst>
+                        <a:ext uri="{28A0092B-C50C-407E-A947-70E740481C1C}">
+                          <a14:useLocalDpi xmlns:a14="http://schemas.microsoft.com/office/drawing/2010/main" val="0"/>
+                        </a:ext>
+                      </a:extLst>
+                    </a:blip>
+                    <a:srcRect/>
+                    <a:stretch>
+                      <a:fillRect/>
+                    </a:stretch>
+                  </pic:blipFill>
+                  <pic:spPr bwMode="auto">
+                    <a:xfrm>
+                      <a:off x="0" y="0"/>
+                      <a:ext cx="5948053" cy="3346137"/>
+                    </a:xfrm>
+                    <a:prstGeom prst="rect">
+                      <a:avLst/>
+                    </a:prstGeom>
+                    <a:noFill/>
+                    <a:ln>
+                      <a:noFill/>
+                    </a:ln>
+                  </pic:spPr>
+                </pic:pic>
+              </a:graphicData>
+            </a:graphic>
+          </wp:inline>
+        </w:drawing>
+      </w:r>
+    </w:p>
+    <w:p>
+      <w:pPr>
+        <w:pStyle w:val="ListParagraph"/>
+        <w:rPr>
+          <w:rFonts w:ascii="Arial" w:hAnsi="Arial" w:cs="Arial"/>
+          <w:i/>
+        </w:rPr>
+      </w:pPr>
+      <w:r>
+        <w:rPr>
+          <w:rFonts w:ascii="Arial" w:hAnsi="Arial" w:cs="Arial"/>
+          <w:b/>
+          <w:sz w:val="28"/>
+          <w:szCs w:val="28"/>
+        </w:rPr>
+        <w:t xml:space="preserve">                    </w:t>
+      </w:r>
+      <w:r>
+        <w:rPr>
+          <w:rFonts w:ascii="Arial" w:hAnsi="Arial" w:cs="Arial"/>
+          <w:i/>
+        </w:rPr>
+        <w:t>Fig 1 User Membership Login System Use Case</w:t>
+      </w:r>
+      <w:r>
+        <w:rPr>
+          <w:rFonts w:ascii="Arial" w:hAnsi="Arial" w:cs="Arial"/>
+          <w:i/>
+        </w:rPr>
+        <w:t xml:space="preserve"> Diagram</w:t>
+      </w:r>
+    </w:p>
+    <w:p>
+      <w:pPr>
+        <w:pStyle w:val="ListParagraph"/>
+        <w:spacing w:line="360" w:lineRule="auto"/>
+        <w:ind w:left="-90" w:hanging="90"/>
+        <w:rPr>
+          <w:rFonts w:ascii="Arial" w:hAnsi="Arial" w:cs="Arial"/>
+          <w:b/>
+          <w:sz w:val="28"/>
+          <w:szCs w:val="28"/>
+        </w:rPr>
+      </w:pPr>
+    </w:p>
+    <w:p>
+      <w:pPr>
+        <w:pStyle w:val="ListParagraph"/>
+        <w:spacing w:line="360" w:lineRule="auto"/>
+        <w:ind w:left="-90" w:hanging="90"/>
+        <w:rPr>
+          <w:rFonts w:ascii="Arial" w:hAnsi="Arial" w:cs="Arial"/>
+          <w:b/>
+          <w:sz w:val="28"/>
+          <w:szCs w:val="28"/>
+        </w:rPr>
+      </w:pPr>
+    </w:p>
+    <w:p>
+      <w:pPr>
+        <w:pStyle w:val="ListParagraph"/>
+        <w:spacing w:line="360" w:lineRule="auto"/>
+        <w:ind w:left="-90" w:hanging="90"/>
+        <w:rPr>
+          <w:rFonts w:ascii="Arial" w:hAnsi="Arial" w:cs="Arial"/>
+        </w:rPr>
+      </w:pPr>
+      <w:r>
+        <w:rPr>
+          <w:rFonts w:ascii="Arial" w:hAnsi="Arial" w:cs="Arial"/>
+          <w:sz w:val="24"/>
+          <w:szCs w:val="24"/>
+        </w:rPr>
+        <w:lastRenderedPageBreak/>
+        <w:t xml:space="preserve"> </w:t>
+      </w:r>
+      <w:r>
+        <w:rPr>
+          <w:rFonts w:ascii="Arial" w:hAnsi="Arial" w:cs="Arial"/>
+        </w:rPr>
+        <w:t xml:space="preserve">Unregistered users will have to register their account first to create and Membership account. After they are registered, they can login to the system. If in any case, the user forgets their password or need to sign up with another account, they can create a new password or sign up for free respectively as shown by the extend relation and also when they try to login to </w:t>
+      </w:r>
+      <w:r>
+        <w:rPr>
+          <w:rFonts w:ascii="Arial" w:hAnsi="Arial" w:cs="Arial"/>
+        </w:rPr>
+        <w:t>the system first of all</w:t>
+      </w:r>
+      <w:r>
+        <w:rPr>
+          <w:rFonts w:ascii="Arial" w:hAnsi="Arial" w:cs="Arial"/>
+        </w:rPr>
+        <w:t xml:space="preserve"> system verify the user password if its right than only system give permission for log</w:t>
+      </w:r>
+      <w:r>
+        <w:rPr>
+          <w:rFonts w:ascii="Arial" w:hAnsi="Arial" w:cs="Arial"/>
+        </w:rPr>
+        <w:t>in or if user enter the wrong password then system display the login error so as shown by the extend relation.</w:t>
+      </w:r>
+    </w:p>
+    <w:p>
+      <w:pPr>
+        <w:pStyle w:val="ListParagraph"/>
+        <w:numPr>
+          <w:ilvl w:val="0"/>
+          <w:numId w:val="12"/>
+        </w:numPr>
+        <w:spacing w:line="360" w:lineRule="auto"/>
+        <w:ind w:left="-90" w:hanging="90"/>
+        <w:rPr>
+          <w:rFonts w:ascii="Arial" w:hAnsi="Arial" w:cs="Arial"/>
+          <w:b/>
+          <w:i/>
+        </w:rPr>
+      </w:pPr>
+      <w:r>
+        <w:rPr>
+          <w:rFonts w:ascii="Arial" w:hAnsi="Arial" w:cs="Arial"/>
+          <w:b/>
+          <w:i/>
+        </w:rPr>
+        <w:t xml:space="preserve">Admin Login System </w:t>
+      </w:r>
+    </w:p>
+    <w:p>
+      <w:pPr>
+        <w:pStyle w:val="ListParagraph"/>
+        <w:spacing w:line="360" w:lineRule="auto"/>
+        <w:ind w:left="-90" w:hanging="90"/>
+        <w:rPr>
+          <w:rFonts w:ascii="Arial" w:hAnsi="Arial" w:cs="Arial"/>
+          <w:b/>
+          <w:sz w:val="28"/>
+          <w:szCs w:val="28"/>
+        </w:rPr>
+      </w:pPr>
+      <w:r>
+        <w:rPr>
+          <w:rFonts w:ascii="Arial" w:hAnsi="Arial" w:cs="Arial"/>
+          <w:b/>
+          <w:sz w:val="28"/>
+          <w:szCs w:val="28"/>
+        </w:rPr>
+        <w:drawing>
+          <wp:inline distT="0" distB="0" distL="0" distR="0" wp14:anchorId="6C27EA06" wp14:editId="5249CAB6">
+            <wp:extent cx="5943600" cy="3965555"/>
+            <wp:effectExtent l="0" t="0" r="0" b="0"/>
+            <wp:docPr id="5" name="Picture 5" descr="C:\Users\Techno\Desktop\Screenshot_2.jpg"/>
+            <wp:cNvGraphicFramePr>
+              <a:graphicFrameLocks xmlns:a="http://schemas.openxmlformats.org/drawingml/2006/main" noChangeAspect="1"/>
+            </wp:cNvGraphicFramePr>
+            <a:graphic xmlns:a="http://schemas.openxmlformats.org/drawingml/2006/main">
+              <a:graphicData uri="http://schemas.openxmlformats.org/drawingml/2006/picture">
+                <pic:pic xmlns:pic="http://schemas.openxmlformats.org/drawingml/2006/picture">
+                  <pic:nvPicPr>
+                    <pic:cNvPr id="0" name="Picture 2" descr="C:\Users\Techno\Desktop\Screenshot_2.jpg"/>
+                    <pic:cNvPicPr>
+                      <a:picLocks noChangeAspect="1" noChangeArrowheads="1"/>
+                    </pic:cNvPicPr>
+                  </pic:nvPicPr>
+                  <pic:blipFill>
+                    <a:blip r:embed="rId12">
+                      <a:extLst>
+                        <a:ext uri="{28A0092B-C50C-407E-A947-70E740481C1C}">
+                          <a14:useLocalDpi xmlns:a14="http://schemas.microsoft.com/office/drawing/2010/main" val="0"/>
+                        </a:ext>
+                      </a:extLst>
+                    </a:blip>
+                    <a:srcRect/>
+                    <a:stretch>
+                      <a:fillRect/>
+                    </a:stretch>
+                  </pic:blipFill>
+                  <pic:spPr bwMode="auto">
+                    <a:xfrm>
+                      <a:off x="0" y="0"/>
+                      <a:ext cx="5943600" cy="3965555"/>
+                    </a:xfrm>
+                    <a:prstGeom prst="rect">
+                      <a:avLst/>
+                    </a:prstGeom>
+                    <a:noFill/>
+                    <a:ln>
+                      <a:noFill/>
+                    </a:ln>
+                  </pic:spPr>
+                </pic:pic>
+              </a:graphicData>
+            </a:graphic>
+          </wp:inline>
+        </w:drawing>
+      </w:r>
+    </w:p>
+    <w:p>
+      <w:pPr>
+        <w:pStyle w:val="ListParagraph"/>
+        <w:spacing w:line="360" w:lineRule="auto"/>
+        <w:ind w:left="-90" w:hanging="90"/>
+        <w:rPr>
+          <w:rFonts w:ascii="Arial" w:hAnsi="Arial" w:cs="Arial"/>
+          <w:i/>
+        </w:rPr>
+      </w:pPr>
+      <w:r>
+        <w:rPr>
+          <w:rFonts w:ascii="Arial" w:hAnsi="Arial" w:cs="Arial"/>
+          <w:b/>
+          <w:sz w:val="28"/>
+          <w:szCs w:val="28"/>
+        </w:rPr>
+        <w:t xml:space="preserve">                                          </w:t>
+      </w:r>
+      <w:r>
+        <w:rPr>
+          <w:rFonts w:ascii="Arial" w:hAnsi="Arial" w:cs="Arial"/>
+          <w:i/>
+        </w:rPr>
+        <w:t>Fig 2</w:t>
+      </w:r>
+      <w:r>
+        <w:rPr>
+          <w:rFonts w:ascii="Arial" w:hAnsi="Arial" w:cs="Arial"/>
+          <w:i/>
+        </w:rPr>
+        <w:t xml:space="preserve"> </w:t>
+      </w:r>
+      <w:r>
+        <w:rPr>
+          <w:rFonts w:ascii="Arial" w:hAnsi="Arial" w:cs="Arial"/>
+          <w:i/>
+        </w:rPr>
+        <w:t>Admin Losin</w:t>
+      </w:r>
+      <w:r>
+        <w:rPr>
+          <w:rFonts w:ascii="Arial" w:hAnsi="Arial" w:cs="Arial"/>
+          <w:i/>
+        </w:rPr>
+        <w:t xml:space="preserve"> System Use Case</w:t>
+      </w:r>
+      <w:r>
+        <w:rPr>
+          <w:rFonts w:ascii="Arial" w:hAnsi="Arial" w:cs="Arial"/>
+          <w:i/>
+        </w:rPr>
+        <w:t xml:space="preserve"> Diagram </w:t>
+      </w:r>
+    </w:p>
+    <w:p>
+      <w:pPr>
+        <w:pStyle w:val="ListParagraph"/>
+        <w:spacing w:line="360" w:lineRule="auto"/>
+        <w:ind w:left="-90" w:hanging="90"/>
+        <w:rPr>
+          <w:rFonts w:ascii="Arial" w:hAnsi="Arial" w:cs="Arial"/>
+          <w:i/>
+        </w:rPr>
+      </w:pPr>
+    </w:p>
+    <w:p>
+      <w:pPr>
+        <w:spacing w:line="360" w:lineRule="auto"/>
+        <w:rPr>
+          <w:rFonts w:ascii="Arial" w:hAnsi="Arial" w:cs="Arial"/>
+        </w:rPr>
+      </w:pPr>
+      <w:r>
+        <w:rPr>
+          <w:rFonts w:ascii="Arial" w:hAnsi="Arial" w:cs="Arial"/>
+        </w:rPr>
+        <w:t>Users at first need to be registered as admin. After they are registered, they can login to the system. If in any case, the admin forgets their password or need to sign up with another account, they can create a new password or sign up for free respectively as shown by the extend relation.</w:t>
+      </w:r>
+    </w:p>
+    <w:p>
+      <w:pPr>
+        <w:pStyle w:val="ListParagraph"/>
+        <w:spacing w:line="360" w:lineRule="auto"/>
+        <w:ind w:left="-90" w:hanging="90"/>
+        <w:rPr>
+          <w:rFonts w:ascii="Arial" w:hAnsi="Arial" w:cs="Arial"/>
+          <w:b/>
+          <w:sz w:val="28"/>
+          <w:szCs w:val="28"/>
+        </w:rPr>
+      </w:pPr>
+    </w:p>
+    <w:p>
+      <w:pPr>
+        <w:pStyle w:val="ListParagraph"/>
+        <w:spacing w:line="360" w:lineRule="auto"/>
+        <w:ind w:left="-90" w:hanging="90"/>
+        <w:rPr>
+          <w:rFonts w:ascii="Arial" w:hAnsi="Arial" w:cs="Arial"/>
+          <w:b/>
+          <w:sz w:val="28"/>
+          <w:szCs w:val="28"/>
+        </w:rPr>
+      </w:pPr>
+    </w:p>
+    <w:p>
+      <w:pPr>
+        <w:pStyle w:val="ListParagraph"/>
+        <w:numPr>
+          <w:ilvl w:val="0"/>
+          <w:numId w:val="12"/>
+        </w:numPr>
+        <w:spacing w:line="360" w:lineRule="auto"/>
+        <w:rPr>
+          <w:rFonts w:ascii="Arial" w:hAnsi="Arial" w:cs="Arial"/>
+          <w:b/>
+          <w:i/>
+        </w:rPr>
+      </w:pPr>
+      <w:r>
+        <w:rPr>
+          <w:rFonts w:ascii="Arial" w:hAnsi="Arial" w:cs="Arial"/>
+          <w:b/>
+          <w:i/>
+        </w:rPr>
+        <w:lastRenderedPageBreak/>
+        <w:t>Event Submit Use Case</w:t>
+      </w:r>
+    </w:p>
+    <w:p>
+      <w:pPr>
+        <w:pStyle w:val="ListParagraph"/>
+        <w:spacing w:line="360" w:lineRule="auto"/>
+        <w:ind w:left="-90" w:hanging="90"/>
+        <w:rPr>
+          <w:rFonts w:ascii="Arial" w:hAnsi="Arial" w:cs="Arial"/>
+          <w:b/>
+          <w:sz w:val="28"/>
+          <w:szCs w:val="28"/>
+        </w:rPr>
+      </w:pPr>
+      <w:r>
+        <w:rPr>
+          <w:rFonts w:ascii="Arial" w:hAnsi="Arial" w:cs="Arial"/>
+          <w:b/>
+          <w:sz w:val="28"/>
+          <w:szCs w:val="28"/>
+        </w:rPr>
+        <w:drawing>
+          <wp:inline distT="0" distB="0" distL="0" distR="0" wp14:anchorId="73F27C8F" wp14:editId="38A16EFD">
+            <wp:extent cx="6057900" cy="3114675"/>
+            <wp:effectExtent l="0" t="0" r="0" b="9525"/>
+            <wp:docPr id="6" name="Picture 6" descr="C:\Users\Techno\Desktop\Screenshot_3.jpg"/>
+            <wp:cNvGraphicFramePr>
+              <a:graphicFrameLocks xmlns:a="http://schemas.openxmlformats.org/drawingml/2006/main" noChangeAspect="1"/>
+            </wp:cNvGraphicFramePr>
+            <a:graphic xmlns:a="http://schemas.openxmlformats.org/drawingml/2006/main">
+              <a:graphicData uri="http://schemas.openxmlformats.org/drawingml/2006/picture">
+                <pic:pic xmlns:pic="http://schemas.openxmlformats.org/drawingml/2006/picture">
+                  <pic:nvPicPr>
+                    <pic:cNvPr id="0" name="Picture 3" descr="C:\Users\Techno\Desktop\Screenshot_3.jpg"/>
+                    <pic:cNvPicPr>
+                      <a:picLocks noChangeAspect="1" noChangeArrowheads="1"/>
+                    </pic:cNvPicPr>
+                  </pic:nvPicPr>
+                  <pic:blipFill>
+                    <a:blip r:embed="rId13">
+                      <a:extLst>
+                        <a:ext uri="{28A0092B-C50C-407E-A947-70E740481C1C}">
+                          <a14:useLocalDpi xmlns:a14="http://schemas.microsoft.com/office/drawing/2010/main" val="0"/>
+                        </a:ext>
+                      </a:extLst>
+                    </a:blip>
+                    <a:srcRect/>
+                    <a:stretch>
+                      <a:fillRect/>
+                    </a:stretch>
+                  </pic:blipFill>
+                  <pic:spPr bwMode="auto">
+                    <a:xfrm>
+                      <a:off x="0" y="0"/>
+                      <a:ext cx="6061273" cy="3116409"/>
+                    </a:xfrm>
+                    <a:prstGeom prst="rect">
+                      <a:avLst/>
+                    </a:prstGeom>
+                    <a:noFill/>
+                    <a:ln>
+                      <a:noFill/>
+                    </a:ln>
+                  </pic:spPr>
+                </pic:pic>
+              </a:graphicData>
+            </a:graphic>
+          </wp:inline>
+        </w:drawing>
+      </w:r>
+    </w:p>
+    <w:p>
+      <w:pPr>
+        <w:pStyle w:val="ListParagraph"/>
+        <w:spacing w:line="360" w:lineRule="auto"/>
+        <w:ind w:left="-90" w:hanging="90"/>
+        <w:rPr>
+          <w:rFonts w:ascii="Arial" w:hAnsi="Arial" w:cs="Arial"/>
+          <w:i/>
+        </w:rPr>
+      </w:pPr>
+      <w:r>
+        <w:rPr>
+          <w:rFonts w:ascii="Arial" w:hAnsi="Arial" w:cs="Arial"/>
+          <w:b/>
+          <w:sz w:val="28"/>
+          <w:szCs w:val="28"/>
+        </w:rPr>
+        <w:t xml:space="preserve">                                 </w:t>
+      </w:r>
+      <w:r>
+        <w:rPr>
+          <w:rFonts w:ascii="Arial" w:hAnsi="Arial" w:cs="Arial"/>
+          <w:i/>
+        </w:rPr>
+        <w:t>Fig 3</w:t>
+      </w:r>
+      <w:r>
+        <w:rPr>
+          <w:rFonts w:ascii="Arial" w:hAnsi="Arial" w:cs="Arial"/>
+          <w:i/>
+        </w:rPr>
+        <w:t xml:space="preserve"> </w:t>
+      </w:r>
+      <w:r>
+        <w:rPr>
+          <w:rFonts w:ascii="Arial" w:hAnsi="Arial" w:cs="Arial"/>
+          <w:i/>
+        </w:rPr>
+        <w:t xml:space="preserve">Event Submit </w:t>
+      </w:r>
+      <w:r>
+        <w:rPr>
+          <w:rFonts w:ascii="Arial" w:hAnsi="Arial" w:cs="Arial"/>
+          <w:i/>
+        </w:rPr>
+        <w:t>Use Case</w:t>
+      </w:r>
+      <w:r>
+        <w:rPr>
+          <w:rFonts w:ascii="Arial" w:hAnsi="Arial" w:cs="Arial"/>
+          <w:i/>
+        </w:rPr>
+        <w:t xml:space="preserve"> Diagram </w:t>
+      </w:r>
+    </w:p>
+    <w:p>
+      <w:pPr>
+        <w:spacing w:line="360" w:lineRule="auto"/>
+        <w:rPr>
+          <w:rFonts w:ascii="Arial" w:hAnsi="Arial" w:cs="Arial"/>
+        </w:rPr>
+      </w:pPr>
+      <w:r>
+        <w:rPr>
+          <w:rFonts w:ascii="Arial" w:hAnsi="Arial" w:cs="Arial"/>
+          <w:b/>
+          <w:sz w:val="28"/>
+          <w:szCs w:val="28"/>
+        </w:rPr>
+        <w:t xml:space="preserve"> </w:t>
+      </w:r>
+      <w:r>
+        <w:rPr>
+          <w:rFonts w:ascii="Arial" w:hAnsi="Arial" w:cs="Arial"/>
+        </w:rPr>
+        <w:t xml:space="preserve">Both user and </w:t>
+      </w:r>
+      <w:r>
+        <w:rPr>
+          <w:rFonts w:ascii="Arial" w:hAnsi="Arial" w:cs="Arial"/>
+        </w:rPr>
+        <w:t>admin of the system who ca</w:t>
+      </w:r>
+      <w:r>
+        <w:rPr>
+          <w:rFonts w:ascii="Arial" w:hAnsi="Arial" w:cs="Arial"/>
+        </w:rPr>
+        <w:t>n</w:t>
+      </w:r>
+      <w:r>
+        <w:rPr>
+          <w:rFonts w:ascii="Arial" w:hAnsi="Arial" w:cs="Arial"/>
+        </w:rPr>
+        <w:t xml:space="preserve"> </w:t>
+      </w:r>
+      <w:r>
+        <w:rPr>
+          <w:rFonts w:ascii="Arial" w:hAnsi="Arial" w:cs="Arial"/>
+        </w:rPr>
+        <w:t>perform event submit</w:t>
+      </w:r>
+      <w:r>
+        <w:rPr>
+          <w:rFonts w:ascii="Arial" w:hAnsi="Arial" w:cs="Arial"/>
+        </w:rPr>
+        <w:t xml:space="preserve"> activities</w:t>
+      </w:r>
+      <w:r>
+        <w:rPr>
+          <w:rFonts w:ascii="Arial" w:hAnsi="Arial" w:cs="Arial"/>
+        </w:rPr>
+        <w:t xml:space="preserve">. In </w:t>
+      </w:r>
+      <w:r>
+        <w:rPr>
+          <w:rFonts w:ascii="Arial" w:hAnsi="Arial" w:cs="Arial"/>
+        </w:rPr>
+        <w:t xml:space="preserve">this event submit </w:t>
+      </w:r>
+      <w:r>
+        <w:rPr>
+          <w:rFonts w:ascii="Arial" w:hAnsi="Arial" w:cs="Arial"/>
+        </w:rPr>
+        <w:t xml:space="preserve">activities both admin and user can write the description of event.and the update and delete opertaion is mainly perform by admin in which </w:t>
+      </w:r>
+      <w:r>
+        <w:rPr>
+          <w:rFonts w:ascii="Arial" w:hAnsi="Arial" w:cs="Arial"/>
+        </w:rPr>
+        <w:t>admin can mani</w:t>
+      </w:r>
+      <w:r>
+        <w:rPr>
+          <w:rFonts w:ascii="Arial" w:hAnsi="Arial" w:cs="Arial"/>
+        </w:rPr>
+        <w:t>pulate user submit form</w:t>
+      </w:r>
+      <w:r>
+        <w:rPr>
+          <w:rFonts w:ascii="Arial" w:hAnsi="Arial" w:cs="Arial"/>
+        </w:rPr>
+        <w:t xml:space="preserve">. And at last both admin and user can view overall event activities </w:t>
+      </w:r>
+      <w:r>
+        <w:rPr>
+          <w:rFonts w:ascii="Arial" w:hAnsi="Arial" w:cs="Arial"/>
+        </w:rPr>
+        <w:t xml:space="preserve">in the system </w:t>
+      </w:r>
+      <w:r>
+        <w:rPr>
+          <w:rFonts w:ascii="Arial" w:hAnsi="Arial" w:cs="Arial"/>
+        </w:rPr>
+        <w:t>respectively as shown by the extend relation.</w:t>
+      </w:r>
+    </w:p>
+    <w:p>
+      <w:pPr>
+        <w:pStyle w:val="ListParagraph"/>
+        <w:numPr>
+          <w:ilvl w:val="0"/>
+          <w:numId w:val="12"/>
+        </w:numPr>
+        <w:spacing w:line="360" w:lineRule="auto"/>
+        <w:rPr>
+          <w:rFonts w:ascii="Arial" w:hAnsi="Arial" w:cs="Arial"/>
+          <w:b/>
+          <w:i/>
+          <w:sz w:val="24"/>
+          <w:szCs w:val="24"/>
+        </w:rPr>
+      </w:pPr>
+      <w:r>
+        <w:rPr>
+          <w:rFonts w:ascii="Arial" w:hAnsi="Arial" w:cs="Arial"/>
+          <w:b/>
+          <w:i/>
+          <w:sz w:val="24"/>
+          <w:szCs w:val="24"/>
+        </w:rPr>
+        <w:t xml:space="preserve">Training Description </w:t>
+      </w:r>
+      <w:r>
+        <w:rPr>
+          <w:rFonts w:ascii="Arial" w:hAnsi="Arial" w:cs="Arial"/>
+          <w:b/>
+          <w:i/>
+          <w:sz w:val="24"/>
+          <w:szCs w:val="24"/>
+        </w:rPr>
+        <w:t>Use Case</w:t>
+      </w:r>
+    </w:p>
+    <w:p>
+      <w:pPr>
+        <w:pStyle w:val="ListParagraph"/>
+        <w:spacing w:line="360" w:lineRule="auto"/>
+        <w:ind w:left="-90" w:hanging="90"/>
+        <w:rPr>
+          <w:rFonts w:ascii="Arial" w:hAnsi="Arial" w:cs="Arial"/>
+          <w:b/>
+          <w:sz w:val="28"/>
+          <w:szCs w:val="28"/>
+        </w:rPr>
+      </w:pPr>
+      <w:r>
+        <w:rPr>
+          <w:rFonts w:ascii="Arial" w:hAnsi="Arial" w:cs="Arial"/>
+          <w:b/>
+          <w:sz w:val="28"/>
+          <w:szCs w:val="28"/>
+        </w:rPr>
+        <w:drawing>
+          <wp:inline distT="0" distB="0" distL="0" distR="0" wp14:anchorId="242BAF43" wp14:editId="3AEF5E87">
+            <wp:extent cx="6091240" cy="2562447"/>
+            <wp:effectExtent l="0" t="0" r="5080" b="9525"/>
+            <wp:docPr id="8" name="Picture 8" descr="C:\Users\Techno\Desktop\Screenshot_4.jpg"/>
+            <wp:cNvGraphicFramePr>
+              <a:graphicFrameLocks xmlns:a="http://schemas.openxmlformats.org/drawingml/2006/main" noChangeAspect="1"/>
+            </wp:cNvGraphicFramePr>
+            <a:graphic xmlns:a="http://schemas.openxmlformats.org/drawingml/2006/main">
+              <a:graphicData uri="http://schemas.openxmlformats.org/drawingml/2006/picture">
+                <pic:pic xmlns:pic="http://schemas.openxmlformats.org/drawingml/2006/picture">
+                  <pic:nvPicPr>
+                    <pic:cNvPr id="0" name="Picture 5" descr="C:\Users\Techno\Desktop\Screenshot_4.jpg"/>
+                    <pic:cNvPicPr>
+                      <a:picLocks noChangeAspect="1" noChangeArrowheads="1"/>
+                    </pic:cNvPicPr>
+                  </pic:nvPicPr>
+                  <pic:blipFill>
+                    <a:blip r:embed="rId14">
+                      <a:extLst>
+                        <a:ext uri="{28A0092B-C50C-407E-A947-70E740481C1C}">
+                          <a14:useLocalDpi xmlns:a14="http://schemas.microsoft.com/office/drawing/2010/main" val="0"/>
+                        </a:ext>
+                      </a:extLst>
+                    </a:blip>
+                    <a:srcRect/>
+                    <a:stretch>
+                      <a:fillRect/>
+                    </a:stretch>
+                  </pic:blipFill>
+                  <pic:spPr bwMode="auto">
+                    <a:xfrm>
+                      <a:off x="0" y="0"/>
+                      <a:ext cx="6171579" cy="2596244"/>
+                    </a:xfrm>
+                    <a:prstGeom prst="rect">
+                      <a:avLst/>
+                    </a:prstGeom>
+                    <a:noFill/>
+                    <a:ln>
+                      <a:noFill/>
+                    </a:ln>
+                  </pic:spPr>
+                </pic:pic>
+              </a:graphicData>
+            </a:graphic>
+          </wp:inline>
+        </w:drawing>
+      </w:r>
+    </w:p>
+    <w:p>
+      <w:pPr>
+        <w:pStyle w:val="ListParagraph"/>
+        <w:spacing w:line="360" w:lineRule="auto"/>
+        <w:ind w:left="-90" w:hanging="90"/>
+        <w:rPr>
+          <w:rFonts w:ascii="Arial" w:hAnsi="Arial" w:cs="Arial"/>
+          <w:i/>
+        </w:rPr>
+      </w:pPr>
+      <w:r>
+        <w:rPr>
+          <w:rFonts w:ascii="Arial" w:hAnsi="Arial" w:cs="Arial"/>
+          <w:i/>
+        </w:rPr>
+        <w:t xml:space="preserve">                                 </w:t>
+      </w:r>
+      <w:r>
+        <w:rPr>
+          <w:rFonts w:ascii="Arial" w:hAnsi="Arial" w:cs="Arial"/>
+          <w:i/>
+        </w:rPr>
+        <w:t xml:space="preserve">              </w:t>
+      </w:r>
+      <w:r>
+        <w:rPr>
+          <w:rFonts w:ascii="Arial" w:hAnsi="Arial" w:cs="Arial"/>
+          <w:i/>
+        </w:rPr>
+        <w:t xml:space="preserve">  Fig 4 Trianing Description Use Case</w:t>
+      </w:r>
+      <w:r>
+        <w:rPr>
+          <w:rFonts w:ascii="Arial" w:hAnsi="Arial" w:cs="Arial"/>
+          <w:i/>
+        </w:rPr>
+        <w:t xml:space="preserve"> Diagram</w:t>
+      </w:r>
+    </w:p>
+    <w:p>
+      <w:pPr>
+        <w:spacing w:line="360" w:lineRule="auto"/>
+        <w:rPr>
+          <w:rFonts w:ascii="Arial" w:hAnsi="Arial" w:cs="Arial"/>
+        </w:rPr>
+      </w:pPr>
+      <w:r>
+        <w:rPr>
+          <w:rFonts w:ascii="Arial" w:hAnsi="Arial" w:cs="Arial"/>
+        </w:rPr>
+        <w:lastRenderedPageBreak/>
+        <w:t xml:space="preserve">Both user and admin of the system who can perform Training Description activities. This activities mainly perform by admin in which they can add various infromation and knownlege about training facilities which was given in their Club. So they allow user and admin itself to view their training facilities decription.and also the delete opertaion is mainly perform by admin in which </w:t>
+      </w:r>
+      <w:r>
+        <w:rPr>
+          <w:rFonts w:ascii="Arial" w:hAnsi="Arial" w:cs="Arial"/>
+        </w:rPr>
+        <w:t>admin can control training activities part respectively as shown by the extend relation</w:t>
+      </w:r>
+      <w:r>
+        <w:rPr>
+          <w:rFonts w:ascii="Arial" w:hAnsi="Arial" w:cs="Arial"/>
+        </w:rPr>
+        <w:t>.</w:t>
       </w:r>
       <w:bookmarkStart w:id="0" w:name="_GoBack"/>
       <w:bookmarkEnd w:id="0"/>
-      <w:r>
-        <w:rPr>
-          <w:rFonts w:ascii="Arial" w:hAnsi="Arial" w:cs="Arial"/>
-        </w:rPr>
-        <w:t>is shown below:</w:t>
-      </w:r>
-    </w:p>
-    <w:p>
-      <w:pPr>
-        <w:spacing w:line="360" w:lineRule="auto"/>
-        <w:rPr>
-          <w:rFonts w:ascii="Arial" w:hAnsi="Arial" w:cs="Arial"/>
-        </w:rPr>
-      </w:pPr>
-    </w:p>
-    <w:p>
-      <w:pPr>
-        <w:spacing w:line="360" w:lineRule="auto"/>
-        <w:ind w:left="360"/>
-        <w:rPr>
-          <w:rFonts w:ascii="Arial" w:hAnsi="Arial" w:cs="Arial"/>
-        </w:rPr>
-      </w:pPr>
-    </w:p>
-    <w:p>
-      <w:pPr>
-        <w:spacing w:line="360" w:lineRule="auto"/>
-        <w:ind w:left="360"/>
-        <w:rPr>
-          <w:rFonts w:ascii="Arial" w:hAnsi="Arial" w:cs="Arial"/>
-        </w:rPr>
-      </w:pPr>
-    </w:p>
-    <w:p>
-      <w:pPr>
-        <w:ind w:left="360"/>
-        <w:rPr>
-          <w:rFonts w:ascii="Arial" w:hAnsi="Arial" w:cs="Arial"/>
-        </w:rPr>
-      </w:pPr>
-    </w:p>
-    <w:p>
-      <w:pPr>
-        <w:pStyle w:val="ListParagraph"/>
-        <w:spacing w:line="360" w:lineRule="auto"/>
-        <w:ind w:left="1440"/>
+    </w:p>
+    <w:p>
+      <w:pPr>
+        <w:spacing w:line="360" w:lineRule="auto"/>
+        <w:rPr>
+          <w:rFonts w:ascii="Arial" w:hAnsi="Arial" w:cs="Arial"/>
+        </w:rPr>
+      </w:pPr>
+    </w:p>
+    <w:p>
+      <w:pPr>
+        <w:pStyle w:val="ListParagraph"/>
+        <w:numPr>
+          <w:ilvl w:val="0"/>
+          <w:numId w:val="12"/>
+        </w:numPr>
+        <w:spacing w:line="360" w:lineRule="auto"/>
+        <w:rPr>
+          <w:rFonts w:ascii="Arial" w:hAnsi="Arial" w:cs="Arial"/>
+          <w:b/>
+        </w:rPr>
+      </w:pPr>
+      <w:r>
+        <w:rPr>
+          <w:rFonts w:ascii="Arial" w:hAnsi="Arial" w:cs="Arial"/>
+          <w:b/>
+        </w:rPr>
+        <w:t>Bull’s Club Booking Use Case</w:t>
+      </w:r>
+    </w:p>
+    <w:p>
+      <w:pPr>
+        <w:pStyle w:val="ListParagraph"/>
+        <w:spacing w:line="360" w:lineRule="auto"/>
+        <w:ind w:left="-90" w:hanging="90"/>
         <w:rPr>
           <w:rFonts w:ascii="Arial" w:hAnsi="Arial" w:cs="Arial"/>
           <w:b/>
@@ -9671,6 +10512,203 @@
           <w:szCs w:val="28"/>
         </w:rPr>
       </w:pPr>
+      <w:r>
+        <w:rPr>
+          <w:rFonts w:ascii="Arial" w:hAnsi="Arial" w:cs="Arial"/>
+          <w:b/>
+          <w:sz w:val="28"/>
+          <w:szCs w:val="28"/>
+        </w:rPr>
+        <w:drawing>
+          <wp:inline distT="0" distB="0" distL="0" distR="0" wp14:anchorId="0C0A3BEF" wp14:editId="7FA9FFF6">
+            <wp:extent cx="5943600" cy="5661020"/>
+            <wp:effectExtent l="0" t="0" r="0" b="0"/>
+            <wp:docPr id="9" name="Picture 9" descr="C:\Users\Techno\Desktop\Screenshot_5.jpg"/>
+            <wp:cNvGraphicFramePr>
+              <a:graphicFrameLocks xmlns:a="http://schemas.openxmlformats.org/drawingml/2006/main" noChangeAspect="1"/>
+            </wp:cNvGraphicFramePr>
+            <a:graphic xmlns:a="http://schemas.openxmlformats.org/drawingml/2006/main">
+              <a:graphicData uri="http://schemas.openxmlformats.org/drawingml/2006/picture">
+                <pic:pic xmlns:pic="http://schemas.openxmlformats.org/drawingml/2006/picture">
+                  <pic:nvPicPr>
+                    <pic:cNvPr id="0" name="Picture 6" descr="C:\Users\Techno\Desktop\Screenshot_5.jpg"/>
+                    <pic:cNvPicPr>
+                      <a:picLocks noChangeAspect="1" noChangeArrowheads="1"/>
+                    </pic:cNvPicPr>
+                  </pic:nvPicPr>
+                  <pic:blipFill>
+                    <a:blip r:embed="rId15">
+                      <a:extLst>
+                        <a:ext uri="{28A0092B-C50C-407E-A947-70E740481C1C}">
+                          <a14:useLocalDpi xmlns:a14="http://schemas.microsoft.com/office/drawing/2010/main" val="0"/>
+                        </a:ext>
+                      </a:extLst>
+                    </a:blip>
+                    <a:srcRect/>
+                    <a:stretch>
+                      <a:fillRect/>
+                    </a:stretch>
+                  </pic:blipFill>
+                  <pic:spPr bwMode="auto">
+                    <a:xfrm>
+                      <a:off x="0" y="0"/>
+                      <a:ext cx="5943600" cy="5661020"/>
+                    </a:xfrm>
+                    <a:prstGeom prst="rect">
+                      <a:avLst/>
+                    </a:prstGeom>
+                    <a:noFill/>
+                    <a:ln>
+                      <a:noFill/>
+                    </a:ln>
+                  </pic:spPr>
+                </pic:pic>
+              </a:graphicData>
+            </a:graphic>
+          </wp:inline>
+        </w:drawing>
+      </w:r>
+    </w:p>
+    <w:p>
+      <w:pPr>
+        <w:pStyle w:val="ListParagraph"/>
+        <w:spacing w:line="360" w:lineRule="auto"/>
+        <w:ind w:left="-90" w:hanging="90"/>
+        <w:rPr>
+          <w:rFonts w:ascii="Arial" w:hAnsi="Arial" w:cs="Arial"/>
+          <w:i/>
+        </w:rPr>
+      </w:pPr>
+      <w:r>
+        <w:rPr>
+          <w:rFonts w:ascii="Arial" w:hAnsi="Arial" w:cs="Arial"/>
+          <w:i/>
+          <w:sz w:val="24"/>
+          <w:szCs w:val="24"/>
+        </w:rPr>
+        <w:t xml:space="preserve">                                </w:t>
+      </w:r>
+      <w:r>
+        <w:rPr>
+          <w:rFonts w:ascii="Arial" w:hAnsi="Arial" w:cs="Arial"/>
+          <w:i/>
+        </w:rPr>
+        <w:t xml:space="preserve">      Fig 5 Bull’s Club Booking System Use Case Diagram.</w:t>
+      </w:r>
+    </w:p>
+    <w:p>
+      <w:pPr>
+        <w:pStyle w:val="ListParagraph"/>
+        <w:spacing w:line="360" w:lineRule="auto"/>
+        <w:ind w:left="-90" w:hanging="90"/>
+        <w:rPr>
+          <w:rFonts w:ascii="Arial" w:hAnsi="Arial" w:cs="Arial"/>
+          <w:i/>
+          <w:sz w:val="24"/>
+          <w:szCs w:val="24"/>
+        </w:rPr>
+      </w:pPr>
+    </w:p>
+    <w:p>
+      <w:pPr>
+        <w:pStyle w:val="ListParagraph"/>
+        <w:spacing w:line="360" w:lineRule="auto"/>
+        <w:ind w:left="-90" w:hanging="90"/>
+        <w:rPr>
+          <w:rFonts w:ascii="Arial" w:hAnsi="Arial" w:cs="Arial"/>
+        </w:rPr>
+      </w:pPr>
+      <w:r>
+        <w:rPr>
+          <w:rFonts w:ascii="Arial" w:hAnsi="Arial" w:cs="Arial"/>
+        </w:rPr>
+        <w:lastRenderedPageBreak/>
+        <w:t xml:space="preserve">   </w:t>
+      </w:r>
+      <w:r>
+        <w:rPr>
+          <w:rFonts w:ascii="Arial" w:hAnsi="Arial" w:cs="Arial"/>
+        </w:rPr>
+        <w:t xml:space="preserve">Both user and admin of the system who can perform </w:t>
+      </w:r>
+      <w:r>
+        <w:rPr>
+          <w:rFonts w:ascii="Arial" w:hAnsi="Arial" w:cs="Arial"/>
+        </w:rPr>
+        <w:t xml:space="preserve">Booking System </w:t>
+      </w:r>
+      <w:r>
+        <w:rPr>
+          <w:rFonts w:ascii="Arial" w:hAnsi="Arial" w:cs="Arial"/>
+        </w:rPr>
+        <w:t>activities.</w:t>
+      </w:r>
+      <w:r>
+        <w:rPr>
+          <w:rFonts w:ascii="Arial" w:hAnsi="Arial" w:cs="Arial"/>
+        </w:rPr>
+        <w:t xml:space="preserve"> In this Booking actvities when the user booked the sports and later on user want to cancel the booking they have option to do It otherwise, admin will also have option to do it if user say to cancel it.</w:t>
+      </w:r>
+      <w:r>
+        <w:rPr>
+          <w:rFonts w:ascii="Arial" w:hAnsi="Arial" w:cs="Arial"/>
+        </w:rPr>
+        <w:t xml:space="preserve"> And both admin and user can view overall Booking activities in the system.</w:t>
+      </w:r>
+      <w:r>
+        <w:rPr>
+          <w:rFonts w:ascii="Arial" w:hAnsi="Arial" w:cs="Arial"/>
+        </w:rPr>
+        <w:t xml:space="preserve"> </w:t>
+      </w:r>
+      <w:r>
+        <w:rPr>
+          <w:rFonts w:ascii="Arial" w:hAnsi="Arial" w:cs="Arial"/>
+        </w:rPr>
+        <w:t xml:space="preserve">And also the update </w:t>
+      </w:r>
+      <w:r>
+        <w:rPr>
+          <w:rFonts w:ascii="Arial" w:hAnsi="Arial" w:cs="Arial"/>
+        </w:rPr>
+        <w:t xml:space="preserve">opertaion is mainly perform by admin in which </w:t>
+      </w:r>
+      <w:r>
+        <w:rPr>
+          <w:rFonts w:ascii="Arial" w:hAnsi="Arial" w:cs="Arial"/>
+        </w:rPr>
+        <w:t>update is required to improved or fix the booking form. User can booked th</w:t>
+      </w:r>
+      <w:r>
+        <w:rPr>
+          <w:rFonts w:ascii="Arial" w:hAnsi="Arial" w:cs="Arial"/>
+        </w:rPr>
+        <w:t xml:space="preserve">e sports not only from booking system but also from the social sites like fb and contact service like phone no and email address in which they can send msg for booking or they can call to staff for booking </w:t>
+      </w:r>
+      <w:r>
+        <w:rPr>
+          <w:rFonts w:ascii="Arial" w:hAnsi="Arial" w:cs="Arial"/>
+        </w:rPr>
+        <w:t>activities</w:t>
+      </w:r>
+      <w:r>
+        <w:rPr>
+          <w:rFonts w:ascii="Arial" w:hAnsi="Arial" w:cs="Arial"/>
+        </w:rPr>
+        <w:t xml:space="preserve"> so this</w:t>
+      </w:r>
+      <w:r>
+        <w:rPr>
+          <w:rFonts w:ascii="Arial" w:hAnsi="Arial" w:cs="Arial"/>
+        </w:rPr>
+        <w:t xml:space="preserve"> part respectively as shown by the extend relation</w:t>
+      </w:r>
+      <w:r>
+        <w:rPr>
+          <w:rFonts w:ascii="Arial" w:hAnsi="Arial" w:cs="Arial"/>
+        </w:rPr>
+        <w:t>.</w:t>
+      </w:r>
     </w:p>
     <w:sectPr>
       <w:pgSz w:w="12240" w:h="15840"/>
@@ -9848,17 +10886,20 @@
     </w:lvl>
   </w:abstractNum>
   <w:abstractNum w:abstractNumId="1">
-    <w:nsid w:val="0ECA2025"/>
+    <w:nsid w:val="07E74D93"/>
     <w:multiLevelType w:val="hybridMultilevel"/>
-    <w:tmpl w:val="E66C6A14"/>
-    <w:lvl w:ilvl="0" w:tplc="04090013">
+    <w:tmpl w:val="290C2A16"/>
+    <w:lvl w:ilvl="0" w:tplc="B420CB5C">
       <w:start w:val="1"/>
-      <w:numFmt w:val="upperRoman"/>
+      <w:numFmt w:val="decimal"/>
       <w:lvlText w:val="%1."/>
-      <w:lvlJc w:val="right"/>
+      <w:lvlJc w:val="left"/>
       <w:pPr>
         <w:ind w:left="720" w:hanging="360"/>
       </w:pPr>
+      <w:rPr>
+        <w:rFonts w:hint="default"/>
+      </w:rPr>
     </w:lvl>
     <w:lvl w:ilvl="1" w:tplc="04090019" w:tentative="1">
       <w:start w:val="1"/>
@@ -9934,6 +10975,92 @@
     </w:lvl>
   </w:abstractNum>
   <w:abstractNum w:abstractNumId="2">
+    <w:nsid w:val="0ECA2025"/>
+    <w:multiLevelType w:val="hybridMultilevel"/>
+    <w:tmpl w:val="1722D0B0"/>
+    <w:lvl w:ilvl="0" w:tplc="04090013">
+      <w:start w:val="1"/>
+      <w:numFmt w:val="upperRoman"/>
+      <w:lvlText w:val="%1."/>
+      <w:lvlJc w:val="right"/>
+      <w:pPr>
+        <w:ind w:left="720" w:hanging="360"/>
+      </w:pPr>
+    </w:lvl>
+    <w:lvl w:ilvl="1" w:tplc="04090019" w:tentative="1">
+      <w:start w:val="1"/>
+      <w:numFmt w:val="lowerLetter"/>
+      <w:lvlText w:val="%2."/>
+      <w:lvlJc w:val="left"/>
+      <w:pPr>
+        <w:ind w:left="1440" w:hanging="360"/>
+      </w:pPr>
+    </w:lvl>
+    <w:lvl w:ilvl="2" w:tplc="0409001B" w:tentative="1">
+      <w:start w:val="1"/>
+      <w:numFmt w:val="lowerRoman"/>
+      <w:lvlText w:val="%3."/>
+      <w:lvlJc w:val="right"/>
+      <w:pPr>
+        <w:ind w:left="2160" w:hanging="180"/>
+      </w:pPr>
+    </w:lvl>
+    <w:lvl w:ilvl="3" w:tplc="0409000F" w:tentative="1">
+      <w:start w:val="1"/>
+      <w:numFmt w:val="decimal"/>
+      <w:lvlText w:val="%4."/>
+      <w:lvlJc w:val="left"/>
+      <w:pPr>
+        <w:ind w:left="2880" w:hanging="360"/>
+      </w:pPr>
+    </w:lvl>
+    <w:lvl w:ilvl="4" w:tplc="04090019" w:tentative="1">
+      <w:start w:val="1"/>
+      <w:numFmt w:val="lowerLetter"/>
+      <w:lvlText w:val="%5."/>
+      <w:lvlJc w:val="left"/>
+      <w:pPr>
+        <w:ind w:left="3600" w:hanging="360"/>
+      </w:pPr>
+    </w:lvl>
+    <w:lvl w:ilvl="5" w:tplc="0409001B" w:tentative="1">
+      <w:start w:val="1"/>
+      <w:numFmt w:val="lowerRoman"/>
+      <w:lvlText w:val="%6."/>
+      <w:lvlJc w:val="right"/>
+      <w:pPr>
+        <w:ind w:left="4320" w:hanging="180"/>
+      </w:pPr>
+    </w:lvl>
+    <w:lvl w:ilvl="6" w:tplc="0409000F" w:tentative="1">
+      <w:start w:val="1"/>
+      <w:numFmt w:val="decimal"/>
+      <w:lvlText w:val="%7."/>
+      <w:lvlJc w:val="left"/>
+      <w:pPr>
+        <w:ind w:left="5040" w:hanging="360"/>
+      </w:pPr>
+    </w:lvl>
+    <w:lvl w:ilvl="7" w:tplc="04090019" w:tentative="1">
+      <w:start w:val="1"/>
+      <w:numFmt w:val="lowerLetter"/>
+      <w:lvlText w:val="%8."/>
+      <w:lvlJc w:val="left"/>
+      <w:pPr>
+        <w:ind w:left="5760" w:hanging="360"/>
+      </w:pPr>
+    </w:lvl>
+    <w:lvl w:ilvl="8" w:tplc="0409001B" w:tentative="1">
+      <w:start w:val="1"/>
+      <w:numFmt w:val="lowerRoman"/>
+      <w:lvlText w:val="%9."/>
+      <w:lvlJc w:val="right"/>
+      <w:pPr>
+        <w:ind w:left="6480" w:hanging="180"/>
+      </w:pPr>
+    </w:lvl>
+  </w:abstractNum>
+  <w:abstractNum w:abstractNumId="3">
     <w:nsid w:val="101E0C5A"/>
     <w:multiLevelType w:val="hybridMultilevel"/>
     <w:tmpl w:val="216A3998"/>
@@ -10046,7 +11173,7 @@
       </w:rPr>
     </w:lvl>
   </w:abstractNum>
-  <w:abstractNum w:abstractNumId="3">
+  <w:abstractNum w:abstractNumId="4">
     <w:nsid w:val="10A96063"/>
     <w:multiLevelType w:val="hybridMultilevel"/>
     <w:tmpl w:val="8E7CC398"/>
@@ -10159,7 +11286,7 @@
       </w:rPr>
     </w:lvl>
   </w:abstractNum>
-  <w:abstractNum w:abstractNumId="4">
+  <w:abstractNum w:abstractNumId="5">
     <w:nsid w:val="3DCA2EB0"/>
     <w:multiLevelType w:val="hybridMultilevel"/>
     <w:tmpl w:val="B8286D22"/>
@@ -10249,7 +11376,185 @@
       </w:pPr>
     </w:lvl>
   </w:abstractNum>
-  <w:abstractNum w:abstractNumId="5">
+  <w:abstractNum w:abstractNumId="6">
+    <w:nsid w:val="463510E4"/>
+    <w:multiLevelType w:val="hybridMultilevel"/>
+    <w:tmpl w:val="290C2A16"/>
+    <w:lvl w:ilvl="0" w:tplc="B420CB5C">
+      <w:start w:val="1"/>
+      <w:numFmt w:val="decimal"/>
+      <w:lvlText w:val="%1."/>
+      <w:lvlJc w:val="left"/>
+      <w:pPr>
+        <w:ind w:left="720" w:hanging="360"/>
+      </w:pPr>
+      <w:rPr>
+        <w:rFonts w:hint="default"/>
+      </w:rPr>
+    </w:lvl>
+    <w:lvl w:ilvl="1" w:tplc="04090019" w:tentative="1">
+      <w:start w:val="1"/>
+      <w:numFmt w:val="lowerLetter"/>
+      <w:lvlText w:val="%2."/>
+      <w:lvlJc w:val="left"/>
+      <w:pPr>
+        <w:ind w:left="1440" w:hanging="360"/>
+      </w:pPr>
+    </w:lvl>
+    <w:lvl w:ilvl="2" w:tplc="0409001B" w:tentative="1">
+      <w:start w:val="1"/>
+      <w:numFmt w:val="lowerRoman"/>
+      <w:lvlText w:val="%3."/>
+      <w:lvlJc w:val="right"/>
+      <w:pPr>
+        <w:ind w:left="2160" w:hanging="180"/>
+      </w:pPr>
+    </w:lvl>
+    <w:lvl w:ilvl="3" w:tplc="0409000F" w:tentative="1">
+      <w:start w:val="1"/>
+      <w:numFmt w:val="decimal"/>
+      <w:lvlText w:val="%4."/>
+      <w:lvlJc w:val="left"/>
+      <w:pPr>
+        <w:ind w:left="2880" w:hanging="360"/>
+      </w:pPr>
+    </w:lvl>
+    <w:lvl w:ilvl="4" w:tplc="04090019" w:tentative="1">
+      <w:start w:val="1"/>
+      <w:numFmt w:val="lowerLetter"/>
+      <w:lvlText w:val="%5."/>
+      <w:lvlJc w:val="left"/>
+      <w:pPr>
+        <w:ind w:left="3600" w:hanging="360"/>
+      </w:pPr>
+    </w:lvl>
+    <w:lvl w:ilvl="5" w:tplc="0409001B" w:tentative="1">
+      <w:start w:val="1"/>
+      <w:numFmt w:val="lowerRoman"/>
+      <w:lvlText w:val="%6."/>
+      <w:lvlJc w:val="right"/>
+      <w:pPr>
+        <w:ind w:left="4320" w:hanging="180"/>
+      </w:pPr>
+    </w:lvl>
+    <w:lvl w:ilvl="6" w:tplc="0409000F" w:tentative="1">
+      <w:start w:val="1"/>
+      <w:numFmt w:val="decimal"/>
+      <w:lvlText w:val="%7."/>
+      <w:lvlJc w:val="left"/>
+      <w:pPr>
+        <w:ind w:left="5040" w:hanging="360"/>
+      </w:pPr>
+    </w:lvl>
+    <w:lvl w:ilvl="7" w:tplc="04090019" w:tentative="1">
+      <w:start w:val="1"/>
+      <w:numFmt w:val="lowerLetter"/>
+      <w:lvlText w:val="%8."/>
+      <w:lvlJc w:val="left"/>
+      <w:pPr>
+        <w:ind w:left="5760" w:hanging="360"/>
+      </w:pPr>
+    </w:lvl>
+    <w:lvl w:ilvl="8" w:tplc="0409001B" w:tentative="1">
+      <w:start w:val="1"/>
+      <w:numFmt w:val="lowerRoman"/>
+      <w:lvlText w:val="%9."/>
+      <w:lvlJc w:val="right"/>
+      <w:pPr>
+        <w:ind w:left="6480" w:hanging="180"/>
+      </w:pPr>
+    </w:lvl>
+  </w:abstractNum>
+  <w:abstractNum w:abstractNumId="7">
+    <w:nsid w:val="468B08EC"/>
+    <w:multiLevelType w:val="hybridMultilevel"/>
+    <w:tmpl w:val="931C3900"/>
+    <w:lvl w:ilvl="0" w:tplc="A0E0640C">
+      <w:start w:val="1"/>
+      <w:numFmt w:val="lowerRoman"/>
+      <w:lvlText w:val="%1."/>
+      <w:lvlJc w:val="left"/>
+      <w:pPr>
+        <w:ind w:left="1080" w:hanging="720"/>
+      </w:pPr>
+      <w:rPr>
+        <w:rFonts w:hint="default"/>
+      </w:rPr>
+    </w:lvl>
+    <w:lvl w:ilvl="1" w:tplc="04090019" w:tentative="1">
+      <w:start w:val="1"/>
+      <w:numFmt w:val="lowerLetter"/>
+      <w:lvlText w:val="%2."/>
+      <w:lvlJc w:val="left"/>
+      <w:pPr>
+        <w:ind w:left="1440" w:hanging="360"/>
+      </w:pPr>
+    </w:lvl>
+    <w:lvl w:ilvl="2" w:tplc="0409001B" w:tentative="1">
+      <w:start w:val="1"/>
+      <w:numFmt w:val="lowerRoman"/>
+      <w:lvlText w:val="%3."/>
+      <w:lvlJc w:val="right"/>
+      <w:pPr>
+        <w:ind w:left="2160" w:hanging="180"/>
+      </w:pPr>
+    </w:lvl>
+    <w:lvl w:ilvl="3" w:tplc="0409000F" w:tentative="1">
+      <w:start w:val="1"/>
+      <w:numFmt w:val="decimal"/>
+      <w:lvlText w:val="%4."/>
+      <w:lvlJc w:val="left"/>
+      <w:pPr>
+        <w:ind w:left="2880" w:hanging="360"/>
+      </w:pPr>
+    </w:lvl>
+    <w:lvl w:ilvl="4" w:tplc="04090019" w:tentative="1">
+      <w:start w:val="1"/>
+      <w:numFmt w:val="lowerLetter"/>
+      <w:lvlText w:val="%5."/>
+      <w:lvlJc w:val="left"/>
+      <w:pPr>
+        <w:ind w:left="3600" w:hanging="360"/>
+      </w:pPr>
+    </w:lvl>
+    <w:lvl w:ilvl="5" w:tplc="0409001B" w:tentative="1">
+      <w:start w:val="1"/>
+      <w:numFmt w:val="lowerRoman"/>
+      <w:lvlText w:val="%6."/>
+      <w:lvlJc w:val="right"/>
+      <w:pPr>
+        <w:ind w:left="4320" w:hanging="180"/>
+      </w:pPr>
+    </w:lvl>
+    <w:lvl w:ilvl="6" w:tplc="0409000F" w:tentative="1">
+      <w:start w:val="1"/>
+      <w:numFmt w:val="decimal"/>
+      <w:lvlText w:val="%7."/>
+      <w:lvlJc w:val="left"/>
+      <w:pPr>
+        <w:ind w:left="5040" w:hanging="360"/>
+      </w:pPr>
+    </w:lvl>
+    <w:lvl w:ilvl="7" w:tplc="04090019" w:tentative="1">
+      <w:start w:val="1"/>
+      <w:numFmt w:val="lowerLetter"/>
+      <w:lvlText w:val="%8."/>
+      <w:lvlJc w:val="left"/>
+      <w:pPr>
+        <w:ind w:left="5760" w:hanging="360"/>
+      </w:pPr>
+    </w:lvl>
+    <w:lvl w:ilvl="8" w:tplc="0409001B" w:tentative="1">
+      <w:start w:val="1"/>
+      <w:numFmt w:val="lowerRoman"/>
+      <w:lvlText w:val="%9."/>
+      <w:lvlJc w:val="right"/>
+      <w:pPr>
+        <w:ind w:left="6480" w:hanging="180"/>
+      </w:pPr>
+    </w:lvl>
+  </w:abstractNum>
+  <w:abstractNum w:abstractNumId="8">
     <w:nsid w:val="4B0833E3"/>
     <w:multiLevelType w:val="hybridMultilevel"/>
     <w:tmpl w:val="73EA3212"/>
@@ -10362,7 +11667,7 @@
       </w:rPr>
     </w:lvl>
   </w:abstractNum>
-  <w:abstractNum w:abstractNumId="6">
+  <w:abstractNum w:abstractNumId="9">
     <w:nsid w:val="5A8279EF"/>
     <w:multiLevelType w:val="hybridMultilevel"/>
     <w:tmpl w:val="1E2490EE"/>
@@ -10475,7 +11780,7 @@
       </w:rPr>
     </w:lvl>
   </w:abstractNum>
-  <w:abstractNum w:abstractNumId="7">
+  <w:abstractNum w:abstractNumId="10">
     <w:nsid w:val="66D96669"/>
     <w:multiLevelType w:val="hybridMultilevel"/>
     <w:tmpl w:val="51AA6EAE"/>
@@ -10561,7 +11866,7 @@
       </w:pPr>
     </w:lvl>
   </w:abstractNum>
-  <w:abstractNum w:abstractNumId="8">
+  <w:abstractNum w:abstractNumId="11">
     <w:nsid w:val="739A2451"/>
     <w:multiLevelType w:val="hybridMultilevel"/>
     <w:tmpl w:val="DF205760"/>
@@ -10647,7 +11952,7 @@
       </w:pPr>
     </w:lvl>
   </w:abstractNum>
-  <w:abstractNum w:abstractNumId="9">
+  <w:abstractNum w:abstractNumId="12">
     <w:nsid w:val="7E7F1108"/>
     <w:multiLevelType w:val="hybridMultilevel"/>
     <w:tmpl w:val="22488BAA"/>
@@ -10740,31 +12045,40 @@
     <w:abstractNumId w:val="0"/>
   </w:num>
   <w:num w:numId="2">
+    <w:abstractNumId w:val="5"/>
+  </w:num>
+  <w:num w:numId="3">
+    <w:abstractNumId w:val="3"/>
+  </w:num>
+  <w:num w:numId="4">
+    <w:abstractNumId w:val="12"/>
+  </w:num>
+  <w:num w:numId="5">
+    <w:abstractNumId w:val="11"/>
+  </w:num>
+  <w:num w:numId="6">
+    <w:abstractNumId w:val="2"/>
+  </w:num>
+  <w:num w:numId="7">
     <w:abstractNumId w:val="4"/>
   </w:num>
-  <w:num w:numId="3">
-    <w:abstractNumId w:val="2"/>
+  <w:num w:numId="8">
+    <w:abstractNumId w:val="10"/>
   </w:num>
-  <w:num w:numId="4">
+  <w:num w:numId="9">
     <w:abstractNumId w:val="9"/>
   </w:num>
-  <w:num w:numId="5">
+  <w:num w:numId="10">
     <w:abstractNumId w:val="8"/>
   </w:num>
-  <w:num w:numId="6">
-    <w:abstractNumId w:val="1"/>
-  </w:num>
-  <w:num w:numId="7">
-    <w:abstractNumId w:val="3"/>
-  </w:num>
-  <w:num w:numId="8">
+  <w:num w:numId="11">
     <w:abstractNumId w:val="7"/>
   </w:num>
-  <w:num w:numId="9">
+  <w:num w:numId="12">
     <w:abstractNumId w:val="6"/>
   </w:num>
-  <w:num w:numId="10">
-    <w:abstractNumId w:val="5"/>
+  <w:num w:numId="13">
+    <w:abstractNumId w:val="1"/>
   </w:num>
 </w:numbering>
 </file>
@@ -11586,7 +12900,7 @@
 </file>
 
 <file path=customXml/itemProps1.xml><?xml version="1.0" encoding="utf-8"?>
-<ds:datastoreItem xmlns:ds="http://schemas.openxmlformats.org/officeDocument/2006/customXml" ds:itemID="{3346B916-6009-45A8-B94D-A67BC8B6703A}">
+<ds:datastoreItem xmlns:ds="http://schemas.openxmlformats.org/officeDocument/2006/customXml" ds:itemID="{69805E2E-3B23-434C-9905-B455DEA9FA80}">
   <ds:schemaRefs>
     <ds:schemaRef ds:uri="http://schemas.openxmlformats.org/officeDocument/2006/bibliography"/>
   </ds:schemaRefs>

</xml_diff>

<commit_message>
list out of candidate class and description of class diagram
</commit_message>
<xml_diff>
--- a/Analysis/Chapter 2  Analysis.docx
+++ b/Analysis/Chapter 2  Analysis.docx
@@ -9611,7 +9611,7 @@
         <w:rPr>
           <w:rFonts w:ascii="Arial" w:hAnsi="Arial" w:cs="Arial"/>
         </w:rPr>
-        <w:t>.</w:t>
+        <w:t>. //</w:t>
       </w:r>
     </w:p>
     <w:p>
@@ -9848,6 +9848,12 @@
         </w:rPr>
         <w:t>in or if user enter the wrong password then system display the login error so as shown by the extend relation.</w:t>
       </w:r>
+      <w:r>
+        <w:rPr>
+          <w:rFonts w:ascii="Arial" w:hAnsi="Arial" w:cs="Arial"/>
+        </w:rPr>
+        <w:t>//</w:t>
+      </w:r>
     </w:p>
     <w:p>
       <w:pPr>
@@ -10021,6 +10027,12 @@
         </w:rPr>
         <w:t>Users at first need to be registered as admin. After they are registered, they can login to the system. If in any case, the admin forgets their password or need to sign up with another account, they can create a new password or sign up for free respectively as shown by the extend relation.</w:t>
       </w:r>
+      <w:r>
+        <w:rPr>
+          <w:rFonts w:ascii="Arial" w:hAnsi="Arial" w:cs="Arial"/>
+        </w:rPr>
+        <w:t>//</w:t>
+      </w:r>
     </w:p>
     <w:p>
       <w:pPr>
@@ -10716,19 +10728,13 @@
         <w:rPr>
           <w:rFonts w:ascii="Arial" w:hAnsi="Arial" w:cs="Arial"/>
         </w:rPr>
-        <w:t>NLA (Natural language analysis) helps to do analysis and identify classes. We pick out the noun, verbs and adjective from the scenario given</w:t>
-      </w:r>
-      <w:r>
-        <w:rPr>
-          <w:rFonts w:ascii="Arial" w:hAnsi="Arial" w:cs="Arial"/>
-        </w:rPr>
-        <w:t xml:space="preserve">. </w:t>
-      </w:r>
-      <w:r>
-        <w:rPr>
-          <w:rFonts w:ascii="Arial" w:hAnsi="Arial" w:cs="Arial"/>
-        </w:rPr>
-        <w:t>completely understandable to non-technical people is known Natural Language Analysis. It revolves around an unstructured text where nouns are selected as potential object candidates, verbs are selected as potential candidate methods and adjectives are selected as potential attributes.</w:t>
+        <w:t>NLA (Natural language analysis) helps to do analysis and identify classes. We pick out the noun, verbs and adjective from the scenario given. completely understandable to non-technical people is known Natural Language Analysis. It revolves around an unstructured text where nouns are selected as potential object candidates, verbs are selected as potential candidate methods and adjectives are selected as potential attributes.</w:t>
+      </w:r>
+      <w:r>
+        <w:rPr>
+          <w:rFonts w:ascii="Arial" w:hAnsi="Arial" w:cs="Arial"/>
+        </w:rPr>
+        <w:t>//</w:t>
       </w:r>
     </w:p>
     <w:p>
@@ -10845,10 +10851,672 @@
         <w:rPr>
           <w:rFonts w:ascii="Arial" w:hAnsi="Arial" w:cs="Arial"/>
         </w:rPr>
-        <w:t>have any problem or any question for ask they can use socail sites link like fb or contact service like email or phone no.</w:t>
-      </w:r>
+        <w:t>have any problem or any question for ask they can use socail sites link like fb or contact</w:t>
+      </w:r>
+      <w:r>
+        <w:rPr>
+          <w:rFonts w:ascii="Arial" w:hAnsi="Arial" w:cs="Arial"/>
+        </w:rPr>
+        <w:t xml:space="preserve"> service like email or phone no.</w:t>
+      </w:r>
+    </w:p>
+    <w:p>
+      <w:pPr>
+        <w:pStyle w:val="ListParagraph"/>
+        <w:spacing w:line="360" w:lineRule="auto"/>
+        <w:ind w:left="810"/>
+        <w:rPr>
+          <w:rFonts w:ascii="Arial" w:hAnsi="Arial" w:cs="Arial"/>
+        </w:rPr>
+      </w:pPr>
+      <w:r>
+        <w:rPr>
+          <w:rFonts w:ascii="Arial" w:hAnsi="Arial" w:cs="Arial"/>
+        </w:rPr>
+        <w:t>From the above senario, the Natural Language Analysis is perfomed separating the noun( for candidate classes), adjective (for the attributes), and verbs (for the operation).//</w:t>
+      </w:r>
+    </w:p>
+    <w:tbl>
+      <w:tblPr>
+        <w:tblStyle w:val="TableGrid"/>
+        <w:tblW w:w="8640" w:type="dxa"/>
+        <w:tblInd w:w="715" w:type="dxa"/>
+        <w:tblLook w:val="04A0" w:firstRow="1" w:lastRow="0" w:firstColumn="1" w:lastColumn="0" w:noHBand="0" w:noVBand="1"/>
+      </w:tblPr>
+      <w:tblGrid>
+        <w:gridCol w:w="3258"/>
+        <w:gridCol w:w="2647"/>
+        <w:gridCol w:w="2735"/>
+      </w:tblGrid>
+      <w:tr>
+        <w:trPr>
+          <w:trHeight w:val="430"/>
+        </w:trPr>
+        <w:tc>
+          <w:tcPr>
+            <w:tcW w:w="2790" w:type="dxa"/>
+            <w:tcBorders>
+              <w:top w:val="single" w:sz="4" w:space="0" w:color="auto"/>
+              <w:left w:val="single" w:sz="4" w:space="0" w:color="auto"/>
+              <w:bottom w:val="single" w:sz="4" w:space="0" w:color="auto"/>
+              <w:right w:val="single" w:sz="4" w:space="0" w:color="auto"/>
+            </w:tcBorders>
+            <w:hideMark/>
+          </w:tcPr>
+          <w:p>
+            <w:pPr>
+              <w:spacing w:line="276" w:lineRule="auto"/>
+              <w:jc w:val="center"/>
+              <w:rPr>
+                <w:b/>
+                <w:i/>
+              </w:rPr>
+            </w:pPr>
+            <w:r>
+              <w:rPr>
+                <w:b/>
+                <w:i/>
+              </w:rPr>
+              <w:t>Nouns</w:t>
+            </w:r>
+          </w:p>
+        </w:tc>
+        <w:tc>
+          <w:tcPr>
+            <w:tcW w:w="2880" w:type="dxa"/>
+            <w:tcBorders>
+              <w:top w:val="single" w:sz="4" w:space="0" w:color="auto"/>
+              <w:left w:val="single" w:sz="4" w:space="0" w:color="auto"/>
+              <w:bottom w:val="single" w:sz="4" w:space="0" w:color="auto"/>
+              <w:right w:val="single" w:sz="4" w:space="0" w:color="auto"/>
+            </w:tcBorders>
+            <w:hideMark/>
+          </w:tcPr>
+          <w:p>
+            <w:pPr>
+              <w:spacing w:line="276" w:lineRule="auto"/>
+              <w:jc w:val="center"/>
+              <w:rPr>
+                <w:b/>
+                <w:i/>
+              </w:rPr>
+            </w:pPr>
+            <w:r>
+              <w:rPr>
+                <w:b/>
+                <w:i/>
+              </w:rPr>
+              <w:t>Verbs</w:t>
+            </w:r>
+          </w:p>
+        </w:tc>
+        <w:tc>
+          <w:tcPr>
+            <w:tcW w:w="2970" w:type="dxa"/>
+            <w:tcBorders>
+              <w:top w:val="single" w:sz="4" w:space="0" w:color="auto"/>
+              <w:left w:val="single" w:sz="4" w:space="0" w:color="auto"/>
+              <w:bottom w:val="single" w:sz="4" w:space="0" w:color="auto"/>
+              <w:right w:val="single" w:sz="4" w:space="0" w:color="auto"/>
+            </w:tcBorders>
+            <w:hideMark/>
+          </w:tcPr>
+          <w:p>
+            <w:pPr>
+              <w:spacing w:line="276" w:lineRule="auto"/>
+              <w:rPr>
+                <w:b/>
+                <w:i/>
+              </w:rPr>
+            </w:pPr>
+            <w:r>
+              <w:rPr>
+                <w:b/>
+                <w:i/>
+              </w:rPr>
+              <w:t>Adjective</w:t>
+            </w:r>
+          </w:p>
+        </w:tc>
+      </w:tr>
+      <w:tr>
+        <w:trPr>
+          <w:trHeight w:val="406"/>
+        </w:trPr>
+        <w:tc>
+          <w:tcPr>
+            <w:tcW w:w="2790" w:type="dxa"/>
+            <w:tcBorders>
+              <w:top w:val="single" w:sz="4" w:space="0" w:color="auto"/>
+              <w:left w:val="single" w:sz="4" w:space="0" w:color="auto"/>
+              <w:bottom w:val="single" w:sz="4" w:space="0" w:color="auto"/>
+              <w:right w:val="single" w:sz="4" w:space="0" w:color="auto"/>
+            </w:tcBorders>
+            <w:hideMark/>
+          </w:tcPr>
+          <w:p>
+            <w:pPr>
+              <w:spacing w:line="276" w:lineRule="auto"/>
+            </w:pPr>
+            <w:r>
+              <w:t xml:space="preserve">Account, Customer, Registration, match, login, service, admin, </w:t>
+            </w:r>
+            <w:r>
+              <w:t xml:space="preserve">user, </w:t>
+            </w:r>
+            <w:r>
+              <w:t>training, event, sports, booking</w:t>
+            </w:r>
+            <w:r>
+              <w:t>,system,facilities,activities</w:t>
+            </w:r>
+          </w:p>
+        </w:tc>
+        <w:tc>
+          <w:tcPr>
+            <w:tcW w:w="2880" w:type="dxa"/>
+            <w:tcBorders>
+              <w:top w:val="single" w:sz="4" w:space="0" w:color="auto"/>
+              <w:left w:val="single" w:sz="4" w:space="0" w:color="auto"/>
+              <w:bottom w:val="single" w:sz="4" w:space="0" w:color="auto"/>
+              <w:right w:val="single" w:sz="4" w:space="0" w:color="auto"/>
+            </w:tcBorders>
+            <w:hideMark/>
+          </w:tcPr>
+          <w:p>
+            <w:pPr>
+              <w:spacing w:line="276" w:lineRule="auto"/>
+            </w:pPr>
+            <w:r>
+              <w:t xml:space="preserve"> Update, delete, add, view, Calculate</w:t>
+            </w:r>
+            <w:r>
+              <w:t>, cancel.</w:t>
+            </w:r>
+          </w:p>
+          <w:p>
+            <w:pPr>
+              <w:spacing w:line="276" w:lineRule="auto"/>
+            </w:pPr>
+          </w:p>
+        </w:tc>
+        <w:tc>
+          <w:tcPr>
+            <w:tcW w:w="2970" w:type="dxa"/>
+            <w:tcBorders>
+              <w:top w:val="single" w:sz="4" w:space="0" w:color="auto"/>
+              <w:left w:val="single" w:sz="4" w:space="0" w:color="auto"/>
+              <w:bottom w:val="single" w:sz="4" w:space="0" w:color="auto"/>
+              <w:right w:val="single" w:sz="4" w:space="0" w:color="auto"/>
+            </w:tcBorders>
+            <w:hideMark/>
+          </w:tcPr>
+          <w:p>
+            <w:pPr>
+              <w:spacing w:line="276" w:lineRule="auto"/>
+            </w:pPr>
+            <w:r>
+              <w:t>Email, u</w:t>
+            </w:r>
+            <w:r>
+              <w:t>sername, password, comment</w:t>
+            </w:r>
+            <w:r>
+              <w:t>,</w:t>
+            </w:r>
+            <w:r>
+              <w:t xml:space="preserve"> </w:t>
+            </w:r>
+            <w:r>
+              <w:t>S</w:t>
+            </w:r>
+            <w:r>
+              <w:t>core.</w:t>
+            </w:r>
+          </w:p>
+        </w:tc>
+      </w:tr>
+    </w:tbl>
+    <w:p>
+      <w:pPr>
+        <w:spacing w:line="276" w:lineRule="auto"/>
+        <w:rPr>
+          <w:sz w:val="24"/>
+          <w:szCs w:val="24"/>
+        </w:rPr>
+      </w:pPr>
+      <w:r>
+        <w:t>`</w:t>
+      </w:r>
+      <w:r>
+        <w:tab/>
+      </w:r>
+    </w:p>
+    <w:p>
+      <w:pPr>
+        <w:pStyle w:val="ListParagraph"/>
+        <w:spacing w:line="360" w:lineRule="auto"/>
+        <w:ind w:left="810"/>
+        <w:rPr>
+          <w:rFonts w:ascii="Arial" w:hAnsi="Arial" w:cs="Arial"/>
+          <w:b/>
+          <w:i/>
+        </w:rPr>
+      </w:pPr>
+      <w:r>
+        <w:rPr>
+          <w:rFonts w:ascii="Arial" w:hAnsi="Arial" w:cs="Arial"/>
+          <w:b/>
+          <w:i/>
+        </w:rPr>
+        <w:t>Candidate class</w:t>
+      </w:r>
+    </w:p>
+    <w:p>
+      <w:pPr>
+        <w:pStyle w:val="ListParagraph"/>
+        <w:numPr>
+          <w:ilvl w:val="0"/>
+          <w:numId w:val="16"/>
+        </w:numPr>
+        <w:spacing w:line="360" w:lineRule="auto"/>
+        <w:rPr>
+          <w:rFonts w:ascii="Arial" w:hAnsi="Arial" w:cs="Arial"/>
+        </w:rPr>
+      </w:pPr>
+      <w:r>
+        <w:rPr>
+          <w:rFonts w:ascii="Arial" w:hAnsi="Arial" w:cs="Arial"/>
+        </w:rPr>
+        <w:t>Admin</w:t>
+      </w:r>
+    </w:p>
+    <w:p>
+      <w:pPr>
+        <w:pStyle w:val="ListParagraph"/>
+        <w:numPr>
+          <w:ilvl w:val="0"/>
+          <w:numId w:val="16"/>
+        </w:numPr>
+        <w:spacing w:line="360" w:lineRule="auto"/>
+        <w:rPr>
+          <w:rFonts w:ascii="Arial" w:hAnsi="Arial" w:cs="Arial"/>
+        </w:rPr>
+      </w:pPr>
+      <w:r>
+        <w:rPr>
+          <w:rFonts w:ascii="Arial" w:hAnsi="Arial" w:cs="Arial"/>
+        </w:rPr>
+        <w:t>User</w:t>
+      </w:r>
+    </w:p>
+    <w:p>
+      <w:pPr>
+        <w:pStyle w:val="ListParagraph"/>
+        <w:numPr>
+          <w:ilvl w:val="0"/>
+          <w:numId w:val="16"/>
+        </w:numPr>
+        <w:spacing w:line="360" w:lineRule="auto"/>
+        <w:rPr>
+          <w:rFonts w:ascii="Arial" w:hAnsi="Arial" w:cs="Arial"/>
+        </w:rPr>
+      </w:pPr>
+      <w:r>
+        <w:rPr>
+          <w:rFonts w:ascii="Arial" w:hAnsi="Arial" w:cs="Arial"/>
+        </w:rPr>
+        <w:t>E</w:t>
+      </w:r>
+      <w:r>
+        <w:rPr>
+          <w:rFonts w:ascii="Arial" w:hAnsi="Arial" w:cs="Arial"/>
+        </w:rPr>
+        <w:t>vents</w:t>
+      </w:r>
+    </w:p>
+    <w:p>
+      <w:pPr>
+        <w:pStyle w:val="ListParagraph"/>
+        <w:numPr>
+          <w:ilvl w:val="0"/>
+          <w:numId w:val="16"/>
+        </w:numPr>
+        <w:spacing w:line="360" w:lineRule="auto"/>
+        <w:rPr>
+          <w:rFonts w:ascii="Arial" w:hAnsi="Arial" w:cs="Arial"/>
+        </w:rPr>
+      </w:pPr>
+      <w:r>
+        <w:rPr>
+          <w:rFonts w:ascii="Arial" w:hAnsi="Arial" w:cs="Arial"/>
+        </w:rPr>
+        <w:t>Booking</w:t>
+      </w:r>
+      <w:r>
+        <w:rPr>
+          <w:rFonts w:ascii="Arial" w:hAnsi="Arial" w:cs="Arial"/>
+        </w:rPr>
+        <w:t xml:space="preserve"> System</w:t>
+      </w:r>
+    </w:p>
+    <w:p>
+      <w:pPr>
+        <w:pStyle w:val="ListParagraph"/>
+        <w:numPr>
+          <w:ilvl w:val="0"/>
+          <w:numId w:val="16"/>
+        </w:numPr>
+        <w:spacing w:line="360" w:lineRule="auto"/>
+        <w:rPr>
+          <w:rFonts w:ascii="Arial" w:hAnsi="Arial" w:cs="Arial"/>
+        </w:rPr>
+      </w:pPr>
+      <w:r>
+        <w:rPr>
+          <w:rFonts w:ascii="Arial" w:hAnsi="Arial" w:cs="Arial"/>
+        </w:rPr>
+        <w:t>Training</w:t>
+      </w:r>
+      <w:r>
+        <w:rPr>
+          <w:rFonts w:ascii="Arial" w:hAnsi="Arial" w:cs="Arial"/>
+        </w:rPr>
+        <w:t xml:space="preserve"> Facilities</w:t>
+      </w:r>
+    </w:p>
+    <w:p>
+      <w:pPr>
+        <w:pStyle w:val="ListParagraph"/>
+        <w:numPr>
+          <w:ilvl w:val="0"/>
+          <w:numId w:val="16"/>
+        </w:numPr>
+        <w:spacing w:line="360" w:lineRule="auto"/>
+        <w:rPr>
+          <w:rFonts w:ascii="Arial" w:hAnsi="Arial" w:cs="Arial"/>
+        </w:rPr>
+      </w:pPr>
+      <w:r>
+        <w:rPr>
+          <w:rFonts w:ascii="Arial" w:hAnsi="Arial" w:cs="Arial"/>
+        </w:rPr>
+        <w:t>Sports Facilities</w:t>
+      </w:r>
+    </w:p>
+    <w:p>
+      <w:pPr>
+        <w:spacing w:line="360" w:lineRule="auto"/>
+        <w:rPr>
+          <w:rFonts w:ascii="Arial" w:hAnsi="Arial" w:cs="Arial"/>
+          <w:b/>
+          <w:sz w:val="28"/>
+          <w:szCs w:val="28"/>
+        </w:rPr>
+      </w:pPr>
+      <w:r>
+        <w:rPr>
+          <w:rFonts w:ascii="Arial" w:hAnsi="Arial" w:cs="Arial"/>
+          <w:b/>
+          <w:sz w:val="28"/>
+          <w:szCs w:val="28"/>
+        </w:rPr>
+        <w:t>2.7  Intial Class Diagram</w:t>
+      </w:r>
+    </w:p>
+    <w:p>
+      <w:pPr>
+        <w:pStyle w:val="ListParagraph"/>
+        <w:numPr>
+          <w:ilvl w:val="0"/>
+          <w:numId w:val="9"/>
+        </w:numPr>
+        <w:spacing w:line="276" w:lineRule="auto"/>
+        <w:rPr>
+          <w:rFonts w:ascii="Arial" w:hAnsi="Arial" w:cs="Arial"/>
+        </w:rPr>
+      </w:pPr>
+      <w:r>
+        <w:rPr>
+          <w:rFonts w:ascii="Arial" w:hAnsi="Arial" w:cs="Arial"/>
+        </w:rPr>
+        <w:t xml:space="preserve">The design of relationships and code (source) dependencies between classes is defined by </w:t>
+      </w:r>
+      <w:r>
+        <w:rPr>
+          <w:rFonts w:ascii="Arial" w:hAnsi="Arial" w:cs="Arial"/>
+          <w:b/>
+        </w:rPr>
+        <w:t>Class diagram</w:t>
+      </w:r>
+      <w:sdt>
+        <w:sdtPr>
+          <w:rPr>
+            <w:rFonts w:ascii="Arial" w:hAnsi="Arial" w:cs="Arial"/>
+            <w:b/>
+          </w:rPr>
+          <w:id w:val="-707729025"/>
+          <w:citation/>
+        </w:sdtPr>
+        <w:sdtContent>
+          <w:r>
+            <w:rPr>
+              <w:rFonts w:ascii="Arial" w:hAnsi="Arial" w:cs="Arial"/>
+              <w:b/>
+            </w:rPr>
+            <w:fldChar w:fldCharType="begin"/>
+          </w:r>
+          <w:r>
+            <w:rPr>
+              <w:rFonts w:ascii="Arial" w:hAnsi="Arial" w:cs="Arial"/>
+              <w:b/>
+            </w:rPr>
+            <w:instrText xml:space="preserve"> CITATION Mar071 \l 1033 </w:instrText>
+          </w:r>
+          <w:r>
+            <w:rPr>
+              <w:rFonts w:ascii="Arial" w:hAnsi="Arial" w:cs="Arial"/>
+              <w:b/>
+            </w:rPr>
+            <w:fldChar w:fldCharType="separate"/>
+          </w:r>
+          <w:r>
+            <w:rPr>
+              <w:rFonts w:ascii="Arial" w:hAnsi="Arial" w:cs="Arial"/>
+              <w:b/>
+            </w:rPr>
+            <w:t xml:space="preserve"> </w:t>
+          </w:r>
+          <w:r>
+            <w:rPr>
+              <w:rFonts w:ascii="Arial" w:hAnsi="Arial" w:cs="Arial"/>
+            </w:rPr>
+            <w:t>(Rouse, TechTarget, 2007)</w:t>
+          </w:r>
+          <w:r>
+            <w:rPr>
+              <w:rFonts w:ascii="Arial" w:hAnsi="Arial" w:cs="Arial"/>
+              <w:b/>
+            </w:rPr>
+            <w:fldChar w:fldCharType="end"/>
+          </w:r>
+        </w:sdtContent>
+      </w:sdt>
+      <w:r>
+        <w:rPr>
+          <w:rFonts w:ascii="Arial" w:hAnsi="Arial" w:cs="Arial"/>
+        </w:rPr>
+        <w:t>. This class diagram helps implementation the system in OO language which gives knowledge to create the connection between classes. Also, it is a Structural diagram that outline the structure and view in terms of classes, attributes, methods and relationship between a classes. Classes contain different access level control by the access modifier. I.e. Public (+), private (-).</w:t>
+      </w:r>
+    </w:p>
+    <w:p>
+      <w:pPr>
+        <w:pStyle w:val="ListParagraph"/>
+        <w:spacing w:line="276" w:lineRule="auto"/>
+        <w:ind w:left="1440"/>
+        <w:rPr>
+          <w:rFonts w:ascii="Arial" w:hAnsi="Arial" w:cs="Arial"/>
+        </w:rPr>
+      </w:pPr>
+      <w:r>
+        <w:rPr>
+          <w:rFonts w:ascii="Arial" w:hAnsi="Arial" w:cs="Arial"/>
+        </w:rPr>
+        <w:t xml:space="preserve">The initial class diagram that is develop with the help of NLA with main classes, attributes and methods for </w:t>
+      </w:r>
+      <w:r>
+        <w:rPr>
+          <w:rFonts w:ascii="Arial" w:hAnsi="Arial" w:cs="Arial"/>
+        </w:rPr>
+        <w:t xml:space="preserve">Bull’s Club Swimming Pool </w:t>
+      </w:r>
+      <w:r>
+        <w:rPr>
+          <w:rFonts w:ascii="Arial" w:hAnsi="Arial" w:cs="Arial"/>
+        </w:rPr>
+        <w:t>management system is below:</w:t>
+      </w:r>
+    </w:p>
+    <w:p>
+      <w:pPr>
+        <w:pStyle w:val="ListParagraph"/>
+        <w:spacing w:line="360" w:lineRule="auto"/>
+        <w:ind w:left="1080"/>
+        <w:rPr>
+          <w:rFonts w:ascii="Arial" w:hAnsi="Arial" w:cs="Arial"/>
+          <w:b/>
+          <w:sz w:val="28"/>
+          <w:szCs w:val="28"/>
+        </w:rPr>
+      </w:pPr>
+    </w:p>
+    <w:p>
+      <w:pPr>
+        <w:pStyle w:val="ListParagraph"/>
+        <w:spacing w:line="360" w:lineRule="auto"/>
+        <w:ind w:left="1080"/>
+        <w:rPr>
+          <w:rFonts w:ascii="Arial" w:hAnsi="Arial" w:cs="Arial"/>
+          <w:b/>
+          <w:sz w:val="28"/>
+          <w:szCs w:val="28"/>
+        </w:rPr>
+      </w:pPr>
       <w:bookmarkStart w:id="0" w:name="_GoBack"/>
       <w:bookmarkEnd w:id="0"/>
+    </w:p>
+    <w:p>
+      <w:pPr>
+        <w:pStyle w:val="ListParagraph"/>
+        <w:spacing w:line="360" w:lineRule="auto"/>
+        <w:ind w:left="1080"/>
+        <w:rPr>
+          <w:rFonts w:ascii="Arial" w:hAnsi="Arial" w:cs="Arial"/>
+          <w:b/>
+          <w:sz w:val="28"/>
+          <w:szCs w:val="28"/>
+        </w:rPr>
+      </w:pPr>
+    </w:p>
+    <w:p>
+      <w:pPr>
+        <w:pStyle w:val="ListParagraph"/>
+        <w:spacing w:line="360" w:lineRule="auto"/>
+        <w:ind w:left="810"/>
+        <w:rPr>
+          <w:rFonts w:ascii="Arial" w:hAnsi="Arial" w:cs="Arial"/>
+        </w:rPr>
+      </w:pPr>
+    </w:p>
+    <w:p>
+      <w:pPr>
+        <w:pStyle w:val="ListParagraph"/>
+        <w:spacing w:line="360" w:lineRule="auto"/>
+        <w:ind w:left="810"/>
+        <w:rPr>
+          <w:rFonts w:ascii="Arial" w:hAnsi="Arial" w:cs="Arial"/>
+        </w:rPr>
+      </w:pPr>
+    </w:p>
+    <w:p>
+      <w:pPr>
+        <w:pStyle w:val="ListParagraph"/>
+        <w:spacing w:line="360" w:lineRule="auto"/>
+        <w:ind w:left="810"/>
+        <w:rPr>
+          <w:rFonts w:ascii="Arial" w:hAnsi="Arial" w:cs="Arial"/>
+        </w:rPr>
+      </w:pPr>
+    </w:p>
+    <w:p>
+      <w:pPr>
+        <w:pStyle w:val="ListParagraph"/>
+        <w:spacing w:line="360" w:lineRule="auto"/>
+        <w:ind w:left="810"/>
+        <w:rPr>
+          <w:rFonts w:ascii="Arial" w:hAnsi="Arial" w:cs="Arial"/>
+        </w:rPr>
+      </w:pPr>
+    </w:p>
+    <w:p>
+      <w:pPr>
+        <w:pStyle w:val="ListParagraph"/>
+        <w:spacing w:line="360" w:lineRule="auto"/>
+        <w:ind w:left="810"/>
+        <w:rPr>
+          <w:rFonts w:ascii="Arial" w:hAnsi="Arial" w:cs="Arial"/>
+        </w:rPr>
+      </w:pPr>
+    </w:p>
+    <w:p>
+      <w:pPr>
+        <w:pStyle w:val="ListParagraph"/>
+        <w:spacing w:line="360" w:lineRule="auto"/>
+        <w:ind w:left="810"/>
+        <w:rPr>
+          <w:rFonts w:ascii="Arial" w:hAnsi="Arial" w:cs="Arial"/>
+        </w:rPr>
+      </w:pPr>
+    </w:p>
+    <w:p>
+      <w:pPr>
+        <w:pStyle w:val="ListParagraph"/>
+        <w:spacing w:line="360" w:lineRule="auto"/>
+        <w:ind w:left="810"/>
+        <w:rPr>
+          <w:rFonts w:ascii="Arial" w:hAnsi="Arial" w:cs="Arial"/>
+        </w:rPr>
+      </w:pPr>
+    </w:p>
+    <w:p>
+      <w:pPr>
+        <w:pStyle w:val="ListParagraph"/>
+        <w:spacing w:line="360" w:lineRule="auto"/>
+        <w:ind w:left="810"/>
+        <w:rPr>
+          <w:rFonts w:ascii="Arial" w:hAnsi="Arial" w:cs="Arial"/>
+        </w:rPr>
+      </w:pPr>
+    </w:p>
+    <w:p>
+      <w:pPr>
+        <w:pStyle w:val="ListParagraph"/>
+        <w:spacing w:line="360" w:lineRule="auto"/>
+        <w:ind w:left="810"/>
+        <w:rPr>
+          <w:rFonts w:ascii="Arial" w:hAnsi="Arial" w:cs="Arial"/>
+        </w:rPr>
+      </w:pPr>
+    </w:p>
+    <w:p>
+      <w:pPr>
+        <w:pStyle w:val="ListParagraph"/>
+        <w:spacing w:line="360" w:lineRule="auto"/>
+        <w:ind w:left="810"/>
+        <w:rPr>
+          <w:rFonts w:ascii="Arial" w:hAnsi="Arial" w:cs="Arial"/>
+        </w:rPr>
+      </w:pPr>
     </w:p>
     <w:sectPr>
       <w:pgSz w:w="12240" w:h="15840"/>
@@ -11115,6 +11783,119 @@
     </w:lvl>
   </w:abstractNum>
   <w:abstractNum w:abstractNumId="2">
+    <w:nsid w:val="0EB55C27"/>
+    <w:multiLevelType w:val="hybridMultilevel"/>
+    <w:tmpl w:val="FD6E257C"/>
+    <w:lvl w:ilvl="0" w:tplc="04090001">
+      <w:start w:val="1"/>
+      <w:numFmt w:val="bullet"/>
+      <w:lvlText w:val=""/>
+      <w:lvlJc w:val="left"/>
+      <w:pPr>
+        <w:ind w:left="720" w:hanging="360"/>
+      </w:pPr>
+      <w:rPr>
+        <w:rFonts w:ascii="Symbol" w:hAnsi="Symbol" w:hint="default"/>
+      </w:rPr>
+    </w:lvl>
+    <w:lvl w:ilvl="1" w:tplc="04090003" w:tentative="1">
+      <w:start w:val="1"/>
+      <w:numFmt w:val="bullet"/>
+      <w:lvlText w:val="o"/>
+      <w:lvlJc w:val="left"/>
+      <w:pPr>
+        <w:ind w:left="1440" w:hanging="360"/>
+      </w:pPr>
+      <w:rPr>
+        <w:rFonts w:ascii="Courier New" w:hAnsi="Courier New" w:cs="Courier New" w:hint="default"/>
+      </w:rPr>
+    </w:lvl>
+    <w:lvl w:ilvl="2" w:tplc="04090005" w:tentative="1">
+      <w:start w:val="1"/>
+      <w:numFmt w:val="bullet"/>
+      <w:lvlText w:val=""/>
+      <w:lvlJc w:val="left"/>
+      <w:pPr>
+        <w:ind w:left="2160" w:hanging="360"/>
+      </w:pPr>
+      <w:rPr>
+        <w:rFonts w:ascii="Wingdings" w:hAnsi="Wingdings" w:hint="default"/>
+      </w:rPr>
+    </w:lvl>
+    <w:lvl w:ilvl="3" w:tplc="04090001" w:tentative="1">
+      <w:start w:val="1"/>
+      <w:numFmt w:val="bullet"/>
+      <w:lvlText w:val=""/>
+      <w:lvlJc w:val="left"/>
+      <w:pPr>
+        <w:ind w:left="2880" w:hanging="360"/>
+      </w:pPr>
+      <w:rPr>
+        <w:rFonts w:ascii="Symbol" w:hAnsi="Symbol" w:hint="default"/>
+      </w:rPr>
+    </w:lvl>
+    <w:lvl w:ilvl="4" w:tplc="04090003" w:tentative="1">
+      <w:start w:val="1"/>
+      <w:numFmt w:val="bullet"/>
+      <w:lvlText w:val="o"/>
+      <w:lvlJc w:val="left"/>
+      <w:pPr>
+        <w:ind w:left="3600" w:hanging="360"/>
+      </w:pPr>
+      <w:rPr>
+        <w:rFonts w:ascii="Courier New" w:hAnsi="Courier New" w:cs="Courier New" w:hint="default"/>
+      </w:rPr>
+    </w:lvl>
+    <w:lvl w:ilvl="5" w:tplc="04090005" w:tentative="1">
+      <w:start w:val="1"/>
+      <w:numFmt w:val="bullet"/>
+      <w:lvlText w:val=""/>
+      <w:lvlJc w:val="left"/>
+      <w:pPr>
+        <w:ind w:left="4320" w:hanging="360"/>
+      </w:pPr>
+      <w:rPr>
+        <w:rFonts w:ascii="Wingdings" w:hAnsi="Wingdings" w:hint="default"/>
+      </w:rPr>
+    </w:lvl>
+    <w:lvl w:ilvl="6" w:tplc="04090001" w:tentative="1">
+      <w:start w:val="1"/>
+      <w:numFmt w:val="bullet"/>
+      <w:lvlText w:val=""/>
+      <w:lvlJc w:val="left"/>
+      <w:pPr>
+        <w:ind w:left="5040" w:hanging="360"/>
+      </w:pPr>
+      <w:rPr>
+        <w:rFonts w:ascii="Symbol" w:hAnsi="Symbol" w:hint="default"/>
+      </w:rPr>
+    </w:lvl>
+    <w:lvl w:ilvl="7" w:tplc="04090003" w:tentative="1">
+      <w:start w:val="1"/>
+      <w:numFmt w:val="bullet"/>
+      <w:lvlText w:val="o"/>
+      <w:lvlJc w:val="left"/>
+      <w:pPr>
+        <w:ind w:left="5760" w:hanging="360"/>
+      </w:pPr>
+      <w:rPr>
+        <w:rFonts w:ascii="Courier New" w:hAnsi="Courier New" w:cs="Courier New" w:hint="default"/>
+      </w:rPr>
+    </w:lvl>
+    <w:lvl w:ilvl="8" w:tplc="04090005" w:tentative="1">
+      <w:start w:val="1"/>
+      <w:numFmt w:val="bullet"/>
+      <w:lvlText w:val=""/>
+      <w:lvlJc w:val="left"/>
+      <w:pPr>
+        <w:ind w:left="6480" w:hanging="360"/>
+      </w:pPr>
+      <w:rPr>
+        <w:rFonts w:ascii="Wingdings" w:hAnsi="Wingdings" w:hint="default"/>
+      </w:rPr>
+    </w:lvl>
+  </w:abstractNum>
+  <w:abstractNum w:abstractNumId="3">
     <w:nsid w:val="0ECA2025"/>
     <w:multiLevelType w:val="hybridMultilevel"/>
     <w:tmpl w:val="1722D0B0"/>
@@ -11200,7 +11981,7 @@
       </w:pPr>
     </w:lvl>
   </w:abstractNum>
-  <w:abstractNum w:abstractNumId="3">
+  <w:abstractNum w:abstractNumId="4">
     <w:nsid w:val="101E0C5A"/>
     <w:multiLevelType w:val="hybridMultilevel"/>
     <w:tmpl w:val="216A3998"/>
@@ -11313,7 +12094,7 @@
       </w:rPr>
     </w:lvl>
   </w:abstractNum>
-  <w:abstractNum w:abstractNumId="4">
+  <w:abstractNum w:abstractNumId="5">
     <w:nsid w:val="10A96063"/>
     <w:multiLevelType w:val="hybridMultilevel"/>
     <w:tmpl w:val="8E7CC398"/>
@@ -11426,7 +12207,96 @@
       </w:rPr>
     </w:lvl>
   </w:abstractNum>
-  <w:abstractNum w:abstractNumId="5">
+  <w:abstractNum w:abstractNumId="6">
+    <w:nsid w:val="1AD47B7D"/>
+    <w:multiLevelType w:val="hybridMultilevel"/>
+    <w:tmpl w:val="2F78811C"/>
+    <w:lvl w:ilvl="0" w:tplc="5F6038E6">
+      <w:start w:val="1"/>
+      <w:numFmt w:val="decimal"/>
+      <w:lvlText w:val="%1."/>
+      <w:lvlJc w:val="left"/>
+      <w:pPr>
+        <w:ind w:left="1035" w:hanging="360"/>
+      </w:pPr>
+      <w:rPr>
+        <w:rFonts w:hint="default"/>
+      </w:rPr>
+    </w:lvl>
+    <w:lvl w:ilvl="1" w:tplc="04090019" w:tentative="1">
+      <w:start w:val="1"/>
+      <w:numFmt w:val="lowerLetter"/>
+      <w:lvlText w:val="%2."/>
+      <w:lvlJc w:val="left"/>
+      <w:pPr>
+        <w:ind w:left="1755" w:hanging="360"/>
+      </w:pPr>
+    </w:lvl>
+    <w:lvl w:ilvl="2" w:tplc="0409001B" w:tentative="1">
+      <w:start w:val="1"/>
+      <w:numFmt w:val="lowerRoman"/>
+      <w:lvlText w:val="%3."/>
+      <w:lvlJc w:val="right"/>
+      <w:pPr>
+        <w:ind w:left="2475" w:hanging="180"/>
+      </w:pPr>
+    </w:lvl>
+    <w:lvl w:ilvl="3" w:tplc="0409000F" w:tentative="1">
+      <w:start w:val="1"/>
+      <w:numFmt w:val="decimal"/>
+      <w:lvlText w:val="%4."/>
+      <w:lvlJc w:val="left"/>
+      <w:pPr>
+        <w:ind w:left="3195" w:hanging="360"/>
+      </w:pPr>
+    </w:lvl>
+    <w:lvl w:ilvl="4" w:tplc="04090019" w:tentative="1">
+      <w:start w:val="1"/>
+      <w:numFmt w:val="lowerLetter"/>
+      <w:lvlText w:val="%5."/>
+      <w:lvlJc w:val="left"/>
+      <w:pPr>
+        <w:ind w:left="3915" w:hanging="360"/>
+      </w:pPr>
+    </w:lvl>
+    <w:lvl w:ilvl="5" w:tplc="0409001B" w:tentative="1">
+      <w:start w:val="1"/>
+      <w:numFmt w:val="lowerRoman"/>
+      <w:lvlText w:val="%6."/>
+      <w:lvlJc w:val="right"/>
+      <w:pPr>
+        <w:ind w:left="4635" w:hanging="180"/>
+      </w:pPr>
+    </w:lvl>
+    <w:lvl w:ilvl="6" w:tplc="0409000F" w:tentative="1">
+      <w:start w:val="1"/>
+      <w:numFmt w:val="decimal"/>
+      <w:lvlText w:val="%7."/>
+      <w:lvlJc w:val="left"/>
+      <w:pPr>
+        <w:ind w:left="5355" w:hanging="360"/>
+      </w:pPr>
+    </w:lvl>
+    <w:lvl w:ilvl="7" w:tplc="04090019" w:tentative="1">
+      <w:start w:val="1"/>
+      <w:numFmt w:val="lowerLetter"/>
+      <w:lvlText w:val="%8."/>
+      <w:lvlJc w:val="left"/>
+      <w:pPr>
+        <w:ind w:left="6075" w:hanging="360"/>
+      </w:pPr>
+    </w:lvl>
+    <w:lvl w:ilvl="8" w:tplc="0409001B" w:tentative="1">
+      <w:start w:val="1"/>
+      <w:numFmt w:val="lowerRoman"/>
+      <w:lvlText w:val="%9."/>
+      <w:lvlJc w:val="right"/>
+      <w:pPr>
+        <w:ind w:left="6795" w:hanging="180"/>
+      </w:pPr>
+    </w:lvl>
+  </w:abstractNum>
+  <w:abstractNum w:abstractNumId="7">
     <w:nsid w:val="3DCA2EB0"/>
     <w:multiLevelType w:val="hybridMultilevel"/>
     <w:tmpl w:val="B8286D22"/>
@@ -11516,7 +12386,7 @@
       </w:pPr>
     </w:lvl>
   </w:abstractNum>
-  <w:abstractNum w:abstractNumId="6">
+  <w:abstractNum w:abstractNumId="8">
     <w:nsid w:val="463510E4"/>
     <w:multiLevelType w:val="hybridMultilevel"/>
     <w:tmpl w:val="290C2A16"/>
@@ -11605,7 +12475,7 @@
       </w:pPr>
     </w:lvl>
   </w:abstractNum>
-  <w:abstractNum w:abstractNumId="7">
+  <w:abstractNum w:abstractNumId="9">
     <w:nsid w:val="468B08EC"/>
     <w:multiLevelType w:val="hybridMultilevel"/>
     <w:tmpl w:val="931C3900"/>
@@ -11694,7 +12564,7 @@
       </w:pPr>
     </w:lvl>
   </w:abstractNum>
-  <w:abstractNum w:abstractNumId="8">
+  <w:abstractNum w:abstractNumId="10">
     <w:nsid w:val="4B0833E3"/>
     <w:multiLevelType w:val="hybridMultilevel"/>
     <w:tmpl w:val="73EA3212"/>
@@ -11807,7 +12677,7 @@
       </w:rPr>
     </w:lvl>
   </w:abstractNum>
-  <w:abstractNum w:abstractNumId="9">
+  <w:abstractNum w:abstractNumId="11">
     <w:nsid w:val="52525FC5"/>
     <w:multiLevelType w:val="hybridMultilevel"/>
     <w:tmpl w:val="1E5E87A0"/>
@@ -11920,10 +12790,10 @@
       </w:rPr>
     </w:lvl>
   </w:abstractNum>
-  <w:abstractNum w:abstractNumId="10">
+  <w:abstractNum w:abstractNumId="12">
     <w:nsid w:val="5A8279EF"/>
     <w:multiLevelType w:val="hybridMultilevel"/>
-    <w:tmpl w:val="5A0E27DE"/>
+    <w:tmpl w:val="25EAE390"/>
     <w:lvl w:ilvl="0" w:tplc="0409000B">
       <w:start w:val="1"/>
       <w:numFmt w:val="bullet"/>
@@ -12033,7 +12903,7 @@
       </w:rPr>
     </w:lvl>
   </w:abstractNum>
-  <w:abstractNum w:abstractNumId="11">
+  <w:abstractNum w:abstractNumId="13">
     <w:nsid w:val="66D96669"/>
     <w:multiLevelType w:val="hybridMultilevel"/>
     <w:tmpl w:val="51AA6EAE"/>
@@ -12119,7 +12989,7 @@
       </w:pPr>
     </w:lvl>
   </w:abstractNum>
-  <w:abstractNum w:abstractNumId="12">
+  <w:abstractNum w:abstractNumId="14">
     <w:nsid w:val="739A2451"/>
     <w:multiLevelType w:val="hybridMultilevel"/>
     <w:tmpl w:val="DF205760"/>
@@ -12205,7 +13075,7 @@
       </w:pPr>
     </w:lvl>
   </w:abstractNum>
-  <w:abstractNum w:abstractNumId="13">
+  <w:abstractNum w:abstractNumId="15">
     <w:nsid w:val="7E7F1108"/>
     <w:multiLevelType w:val="hybridMultilevel"/>
     <w:tmpl w:val="22488BAA"/>
@@ -12298,43 +13168,49 @@
     <w:abstractNumId w:val="0"/>
   </w:num>
   <w:num w:numId="2">
+    <w:abstractNumId w:val="7"/>
+  </w:num>
+  <w:num w:numId="3">
+    <w:abstractNumId w:val="4"/>
+  </w:num>
+  <w:num w:numId="4">
+    <w:abstractNumId w:val="15"/>
+  </w:num>
+  <w:num w:numId="5">
+    <w:abstractNumId w:val="14"/>
+  </w:num>
+  <w:num w:numId="6">
+    <w:abstractNumId w:val="3"/>
+  </w:num>
+  <w:num w:numId="7">
     <w:abstractNumId w:val="5"/>
   </w:num>
-  <w:num w:numId="3">
-    <w:abstractNumId w:val="3"/>
-  </w:num>
-  <w:num w:numId="4">
+  <w:num w:numId="8">
     <w:abstractNumId w:val="13"/>
   </w:num>
-  <w:num w:numId="5">
+  <w:num w:numId="9">
     <w:abstractNumId w:val="12"/>
   </w:num>
-  <w:num w:numId="6">
-    <w:abstractNumId w:val="2"/>
-  </w:num>
-  <w:num w:numId="7">
-    <w:abstractNumId w:val="4"/>
-  </w:num>
-  <w:num w:numId="8">
-    <w:abstractNumId w:val="11"/>
-  </w:num>
-  <w:num w:numId="9">
+  <w:num w:numId="10">
     <w:abstractNumId w:val="10"/>
   </w:num>
-  <w:num w:numId="10">
-    <w:abstractNumId w:val="8"/>
-  </w:num>
   <w:num w:numId="11">
-    <w:abstractNumId w:val="7"/>
+    <w:abstractNumId w:val="9"/>
   </w:num>
   <w:num w:numId="12">
-    <w:abstractNumId w:val="6"/>
+    <w:abstractNumId w:val="8"/>
   </w:num>
   <w:num w:numId="13">
     <w:abstractNumId w:val="1"/>
   </w:num>
   <w:num w:numId="14">
-    <w:abstractNumId w:val="9"/>
+    <w:abstractNumId w:val="11"/>
+  </w:num>
+  <w:num w:numId="15">
+    <w:abstractNumId w:val="2"/>
+  </w:num>
+  <w:num w:numId="16">
+    <w:abstractNumId w:val="6"/>
   </w:num>
 </w:numbering>
 </file>
@@ -13152,11 +14028,32 @@
 </file>
 
 <file path=customXml/item1.xml><?xml version="1.0" encoding="utf-8"?>
-<b:Sources xmlns:b="http://schemas.openxmlformats.org/officeDocument/2006/bibliography" xmlns="http://schemas.openxmlformats.org/officeDocument/2006/bibliography" SelectedStyle="\HarvardAnglia2008OfficeOnline.xsl" StyleName="Harvard - Anglia" Version="2008"/>
+<b:Sources xmlns:b="http://schemas.openxmlformats.org/officeDocument/2006/bibliography" xmlns="http://schemas.openxmlformats.org/officeDocument/2006/bibliography" SelectedStyle="\HarvardAnglia2008OfficeOnline.xsl" StyleName="Harvard - Anglia" Version="2008">
+  <b:Source>
+    <b:Tag>Mar071</b:Tag>
+    <b:SourceType>InternetSite</b:SourceType>
+    <b:Guid>{37491EE4-BB6E-47A2-B894-E290A1AE485E}</b:Guid>
+    <b:Author>
+      <b:Author>
+        <b:NameList>
+          <b:Person>
+            <b:Last>Rouse</b:Last>
+            <b:First>Margaret</b:First>
+          </b:Person>
+        </b:NameList>
+      </b:Author>
+    </b:Author>
+    <b:Title>TechTarget</b:Title>
+    <b:Year>2007</b:Year>
+    <b:Month>March</b:Month>
+    <b:URL>https://searchmicroservices.techtarget.com/definition/class-diagram</b:URL>
+    <b:RefOrder>8</b:RefOrder>
+  </b:Source>
+</b:Sources>
 </file>
 
 <file path=customXml/itemProps1.xml><?xml version="1.0" encoding="utf-8"?>
-<ds:datastoreItem xmlns:ds="http://schemas.openxmlformats.org/officeDocument/2006/customXml" ds:itemID="{13A92286-FD70-42F6-9290-5AE378864B14}">
+<ds:datastoreItem xmlns:ds="http://schemas.openxmlformats.org/officeDocument/2006/customXml" ds:itemID="{19D5A25F-9E60-4055-8A1A-C89DE6C7E1B6}">
   <ds:schemaRefs>
     <ds:schemaRef ds:uri="http://schemas.openxmlformats.org/officeDocument/2006/bibliography"/>
   </ds:schemaRefs>

</xml_diff>

<commit_message>
Conceptual and Use Case modified and class diagram added
</commit_message>
<xml_diff>
--- a/Analysis/Chapter 2  Analysis.docx
+++ b/Analysis/Chapter 2  Analysis.docx
@@ -729,7 +729,16 @@
           <w:i/>
           <w:u w:val="single"/>
         </w:rPr>
-        <w:t>Fig 1 : Rich Picture</w:t>
+        <w:t>Fig 1</w:t>
+      </w:r>
+      <w:r>
+        <w:rPr>
+          <w:rFonts w:ascii="Arial" w:hAnsi="Arial" w:cs="Arial"/>
+          <w:b/>
+          <w:i/>
+          <w:u w:val="single"/>
+        </w:rPr>
+        <w:t xml:space="preserve"> : Rich Picture</w:t>
       </w:r>
     </w:p>
     <w:p>
@@ -1303,10 +1312,10 @@
           <w:rFonts w:ascii="Arial" w:hAnsi="Arial" w:cs="Arial"/>
         </w:rPr>
         <w:drawing>
-          <wp:inline distT="0" distB="0" distL="0" distR="0" wp14:anchorId="5DE4360F" wp14:editId="16FAD483">
-            <wp:extent cx="6334125" cy="4481830"/>
-            <wp:effectExtent l="0" t="0" r="9525" b="0"/>
-            <wp:docPr id="4" name="Picture 4" descr="C:\Users\Techno\Desktop\IMG_20190429_165508~2.jpg"/>
+          <wp:inline distT="0" distB="0" distL="0" distR="0">
+            <wp:extent cx="5942924" cy="3027872"/>
+            <wp:effectExtent l="0" t="0" r="1270" b="1270"/>
+            <wp:docPr id="6" name="Picture 6" descr="C:\Users\Techno\Desktop\60211009_448659635678268_7284214660855758848_n.jpg"/>
             <wp:cNvGraphicFramePr>
               <a:graphicFrameLocks xmlns:a="http://schemas.openxmlformats.org/drawingml/2006/main" noChangeAspect="1"/>
             </wp:cNvGraphicFramePr>
@@ -1314,7 +1323,7 @@
               <a:graphicData uri="http://schemas.openxmlformats.org/drawingml/2006/picture">
                 <pic:pic xmlns:pic="http://schemas.openxmlformats.org/drawingml/2006/picture">
                   <pic:nvPicPr>
-                    <pic:cNvPr id="0" name="Picture 6" descr="C:\Users\Techno\Desktop\IMG_20190429_165508~2.jpg"/>
+                    <pic:cNvPr id="0" name="Picture 1" descr="C:\Users\Techno\Desktop\60211009_448659635678268_7284214660855758848_n.jpg"/>
                     <pic:cNvPicPr>
                       <a:picLocks noChangeAspect="1" noChangeArrowheads="1"/>
                     </pic:cNvPicPr>
@@ -1335,7 +1344,7 @@
                   <pic:spPr bwMode="auto">
                     <a:xfrm>
                       <a:off x="0" y="0"/>
-                      <a:ext cx="6334692" cy="4482231"/>
+                      <a:ext cx="5951523" cy="3032253"/>
                     </a:xfrm>
                     <a:prstGeom prst="rect">
                       <a:avLst/>
@@ -1421,58 +1430,6 @@
       <w:pPr>
         <w:pStyle w:val="ListParagraph"/>
         <w:spacing w:line="360" w:lineRule="auto"/>
-        <w:rPr>
-          <w:rFonts w:ascii="Arial" w:hAnsi="Arial" w:cs="Arial"/>
-        </w:rPr>
-      </w:pPr>
-    </w:p>
-    <w:p>
-      <w:pPr>
-        <w:pStyle w:val="ListParagraph"/>
-        <w:spacing w:line="360" w:lineRule="auto"/>
-        <w:rPr>
-          <w:rFonts w:ascii="Arial" w:hAnsi="Arial" w:cs="Arial"/>
-        </w:rPr>
-      </w:pPr>
-    </w:p>
-    <w:p>
-      <w:pPr>
-        <w:pStyle w:val="ListParagraph"/>
-        <w:spacing w:line="360" w:lineRule="auto"/>
-        <w:rPr>
-          <w:rFonts w:ascii="Arial" w:hAnsi="Arial" w:cs="Arial"/>
-        </w:rPr>
-      </w:pPr>
-    </w:p>
-    <w:p>
-      <w:pPr>
-        <w:spacing w:line="360" w:lineRule="auto"/>
-        <w:rPr>
-          <w:rFonts w:ascii="Arial" w:hAnsi="Arial" w:cs="Arial"/>
-        </w:rPr>
-      </w:pPr>
-    </w:p>
-    <w:p>
-      <w:pPr>
-        <w:pStyle w:val="ListParagraph"/>
-        <w:spacing w:line="360" w:lineRule="auto"/>
-        <w:rPr>
-          <w:rFonts w:ascii="Arial" w:hAnsi="Arial" w:cs="Arial"/>
-          <w:b/>
-        </w:rPr>
-      </w:pPr>
-      <w:r>
-        <w:rPr>
-          <w:rFonts w:ascii="Arial" w:hAnsi="Arial" w:cs="Arial"/>
-          <w:b/>
-        </w:rPr>
-        <w:t xml:space="preserve"> </w:t>
-      </w:r>
-    </w:p>
-    <w:p>
-      <w:pPr>
-        <w:pStyle w:val="ListParagraph"/>
-        <w:spacing w:line="360" w:lineRule="auto"/>
         <w:ind w:hanging="630"/>
         <w:rPr>
           <w:rFonts w:ascii="Arial" w:hAnsi="Arial" w:cs="Arial"/>
@@ -1488,7 +1445,6 @@
           <w:sz w:val="28"/>
           <w:szCs w:val="28"/>
         </w:rPr>
-        <w:lastRenderedPageBreak/>
         <w:t>2.3 Feasibility study</w:t>
       </w:r>
     </w:p>
@@ -1680,7 +1636,15 @@
           <w:rFonts w:ascii="Arial" w:eastAsia="Times New Roman" w:hAnsi="Arial" w:cs="Arial"/>
           <w:bCs/>
         </w:rPr>
-        <w:t>Given the monetary assets of the organization, is the project something that can be finished? The financial feasibility study is all the more normally called the cost/advantage examination.</w:t>
+        <w:t xml:space="preserve">Given the monetary assets of </w:t>
+      </w:r>
+      <w:r>
+        <w:rPr>
+          <w:rFonts w:ascii="Arial" w:eastAsia="Times New Roman" w:hAnsi="Arial" w:cs="Arial"/>
+          <w:bCs/>
+        </w:rPr>
+        <w:lastRenderedPageBreak/>
+        <w:t>the organization, is the project something that can be finished? The financial feasibility study is all the more normally called the cost/advantage examination.</w:t>
       </w:r>
     </w:p>
     <w:p>
@@ -1853,15 +1817,7 @@
           <w:rFonts w:ascii="Arial" w:eastAsia="Times New Roman" w:hAnsi="Arial" w:cs="Arial"/>
           <w:bCs/>
         </w:rPr>
-        <w:t xml:space="preserve">legal feasibility is perform to check whether the proposed framework will in general disregard the legitimate principles/rules or struggle with lawful guidelines. It serves to investigations the lawful issue which may influence the task. The </w:t>
-      </w:r>
-      <w:r>
-        <w:rPr>
-          <w:rFonts w:ascii="Arial" w:eastAsia="Times New Roman" w:hAnsi="Arial" w:cs="Arial"/>
-          <w:bCs/>
-        </w:rPr>
-        <w:lastRenderedPageBreak/>
-        <w:t>project is for scholarly reason (not for business) and doesn't have any issue that contention with the guidelines. Our project isn't against any lawful standards</w:t>
+        <w:t>legal feasibility is perform to check whether the proposed framework will in general disregard the legitimate principles/rules or struggle with lawful guidelines. It serves to investigations the lawful issue which may influence the task. The project is for scholarly reason (not for business) and doesn't have any issue that contention with the guidelines. Our project isn't against any lawful standards</w:t>
       </w:r>
       <w:r>
         <w:rPr>
@@ -1991,7 +1947,14 @@
         <w:rPr>
           <w:rFonts w:ascii="Arial" w:hAnsi="Arial" w:cs="Arial"/>
         </w:rPr>
-        <w:t>Requirement analysis. It recognize what the project will perform in every progression and to run what requirement is required.and we have two functional and non-functional requirement to do a analysis.</w:t>
+        <w:t xml:space="preserve">Requirement analysis. It recognize what the project will perform in every progression </w:t>
+      </w:r>
+      <w:r>
+        <w:rPr>
+          <w:rFonts w:ascii="Arial" w:hAnsi="Arial" w:cs="Arial"/>
+        </w:rPr>
+        <w:lastRenderedPageBreak/>
+        <w:t>and to run what requirement is required.and we have two functional and non-functional requirement to do a analysis.</w:t>
       </w:r>
     </w:p>
     <w:p>
@@ -2534,7 +2497,6 @@
               <w:rPr>
                 <w:rFonts w:ascii="Arial" w:hAnsi="Arial" w:cs="Arial"/>
               </w:rPr>
-              <w:lastRenderedPageBreak/>
               <w:t>FR03</w:t>
             </w:r>
           </w:p>
@@ -2901,6 +2863,7 @@
               <w:rPr>
                 <w:rFonts w:ascii="Arial" w:hAnsi="Arial" w:cs="Arial"/>
               </w:rPr>
+              <w:lastRenderedPageBreak/>
               <w:t>FR06</w:t>
             </w:r>
           </w:p>
@@ -3463,43 +3426,6 @@
     </w:tbl>
     <w:p>
       <w:pPr>
-        <w:pStyle w:val="ListParagraph"/>
-        <w:spacing w:line="360" w:lineRule="auto"/>
-        <w:rPr>
-          <w:rFonts w:ascii="Arial" w:hAnsi="Arial" w:cs="Arial"/>
-        </w:rPr>
-      </w:pPr>
-    </w:p>
-    <w:p>
-      <w:pPr>
-        <w:pStyle w:val="ListParagraph"/>
-        <w:spacing w:line="360" w:lineRule="auto"/>
-        <w:rPr>
-          <w:rFonts w:ascii="Arial" w:hAnsi="Arial" w:cs="Arial"/>
-        </w:rPr>
-      </w:pPr>
-    </w:p>
-    <w:p>
-      <w:pPr>
-        <w:pStyle w:val="ListParagraph"/>
-        <w:spacing w:line="360" w:lineRule="auto"/>
-        <w:rPr>
-          <w:rFonts w:ascii="Arial" w:hAnsi="Arial" w:cs="Arial"/>
-        </w:rPr>
-      </w:pPr>
-    </w:p>
-    <w:p>
-      <w:pPr>
-        <w:pStyle w:val="ListParagraph"/>
-        <w:spacing w:line="360" w:lineRule="auto"/>
-        <w:rPr>
-          <w:rFonts w:ascii="Arial" w:hAnsi="Arial" w:cs="Arial"/>
-        </w:rPr>
-      </w:pPr>
-    </w:p>
-    <w:p>
-      <w:pPr>
-        <w:pStyle w:val="ListParagraph"/>
         <w:spacing w:line="360" w:lineRule="auto"/>
         <w:rPr>
           <w:rFonts w:ascii="Arial" w:hAnsi="Arial" w:cs="Arial"/>
@@ -3539,7 +3465,6 @@
               <w:rPr>
                 <w:rFonts w:ascii="Arial" w:hAnsi="Arial" w:cs="Arial"/>
               </w:rPr>
-              <w:lastRenderedPageBreak/>
               <w:t>FR011</w:t>
             </w:r>
           </w:p>
@@ -4000,6 +3925,7 @@
               <w:rPr>
                 <w:rFonts w:ascii="Arial" w:hAnsi="Arial" w:cs="Arial"/>
               </w:rPr>
+              <w:lastRenderedPageBreak/>
               <w:t>FR015</w:t>
             </w:r>
           </w:p>
@@ -4396,14 +4322,7 @@
               <w:rPr>
                 <w:rFonts w:ascii="Arial" w:hAnsi="Arial" w:cs="Arial"/>
               </w:rPr>
-              <w:t xml:space="preserve">It helps user to find out actual </w:t>
-            </w:r>
-            <w:r>
-              <w:rPr>
-                <w:rFonts w:ascii="Arial" w:hAnsi="Arial" w:cs="Arial"/>
-              </w:rPr>
-              <w:lastRenderedPageBreak/>
-              <w:t>loaction of the place.</w:t>
+              <w:t>It helps user to find out actual loaction of the place.</w:t>
             </w:r>
           </w:p>
         </w:tc>
@@ -4424,7 +4343,6 @@
               <w:rPr>
                 <w:rFonts w:ascii="Arial" w:hAnsi="Arial" w:cs="Arial"/>
               </w:rPr>
-              <w:lastRenderedPageBreak/>
               <w:t>To find</w:t>
             </w:r>
             <w:r>
@@ -4475,7 +4393,6 @@
               <w:rPr>
                 <w:rFonts w:ascii="Arial" w:hAnsi="Arial" w:cs="Arial"/>
               </w:rPr>
-              <w:lastRenderedPageBreak/>
               <w:t>FR019</w:t>
             </w:r>
           </w:p>
@@ -4686,9 +4603,7 @@
     </w:p>
     <w:p>
       <w:pPr>
-        <w:pStyle w:val="ListParagraph"/>
-        <w:spacing w:line="360" w:lineRule="auto"/>
-        <w:ind w:left="270"/>
+        <w:spacing w:line="360" w:lineRule="auto"/>
         <w:rPr>
           <w:rFonts w:ascii="Arial" w:hAnsi="Arial" w:cs="Arial"/>
           <w:b/>
@@ -4696,13 +4611,27 @@
           <w:szCs w:val="28"/>
         </w:rPr>
       </w:pPr>
-      <w:r>
+    </w:p>
+    <w:p>
+      <w:pPr>
+        <w:pStyle w:val="ListParagraph"/>
+        <w:spacing w:line="360" w:lineRule="auto"/>
+        <w:ind w:left="270"/>
         <w:rPr>
           <w:rFonts w:ascii="Arial" w:hAnsi="Arial" w:cs="Arial"/>
           <w:b/>
           <w:sz w:val="28"/>
           <w:szCs w:val="28"/>
         </w:rPr>
+      </w:pPr>
+      <w:r>
+        <w:rPr>
+          <w:rFonts w:ascii="Arial" w:hAnsi="Arial" w:cs="Arial"/>
+          <w:b/>
+          <w:sz w:val="28"/>
+          <w:szCs w:val="28"/>
+        </w:rPr>
+        <w:lastRenderedPageBreak/>
         <w:t>2</w:t>
       </w:r>
       <w:r>
@@ -5209,14 +5138,7 @@
               <w:rPr>
                 <w:rFonts w:ascii="Arial" w:hAnsi="Arial" w:cs="Arial"/>
               </w:rPr>
-              <w:t xml:space="preserve">must guarantee information security and </w:t>
-            </w:r>
-            <w:r>
-              <w:rPr>
-                <w:rFonts w:ascii="Arial" w:hAnsi="Arial" w:cs="Arial"/>
-              </w:rPr>
-              <w:lastRenderedPageBreak/>
-              <w:t>have appropriate access control</w:t>
+              <w:t>must guarantee information security and have appropriate access control</w:t>
             </w:r>
           </w:p>
         </w:tc>
@@ -5237,7 +5159,6 @@
               <w:rPr>
                 <w:rFonts w:ascii="Arial" w:hAnsi="Arial" w:cs="Arial"/>
               </w:rPr>
-              <w:lastRenderedPageBreak/>
               <w:t>to keep away from security issues and increase trust</w:t>
             </w:r>
           </w:p>
@@ -5282,7 +5203,6 @@
               <w:rPr>
                 <w:rFonts w:ascii="Arial" w:hAnsi="Arial" w:cs="Arial"/>
               </w:rPr>
-              <w:lastRenderedPageBreak/>
               <w:t>NFR4</w:t>
             </w:r>
           </w:p>
@@ -5497,6 +5417,7 @@
               <w:rPr>
                 <w:rFonts w:ascii="Arial" w:hAnsi="Arial" w:cs="Arial"/>
               </w:rPr>
+              <w:lastRenderedPageBreak/>
               <w:t>NFR6</w:t>
             </w:r>
           </w:p>
@@ -5878,14 +5799,7 @@
               <w:rPr>
                 <w:rFonts w:ascii="Arial" w:hAnsi="Arial" w:cs="Arial"/>
               </w:rPr>
-              <w:t xml:space="preserve"> require at least documentation that gives the </w:t>
-            </w:r>
-            <w:r>
-              <w:rPr>
-                <w:rFonts w:ascii="Arial" w:hAnsi="Arial" w:cs="Arial"/>
-              </w:rPr>
-              <w:lastRenderedPageBreak/>
-              <w:t>outline, direction and in general idea regarding how a framework is constructed and how it is utilized.</w:t>
+              <w:t xml:space="preserve"> require at least documentation that gives the outline, direction and in general idea regarding how a framework is constructed and how it is utilized.</w:t>
             </w:r>
           </w:p>
         </w:tc>
@@ -5906,7 +5820,6 @@
               <w:rPr>
                 <w:rFonts w:ascii="Arial" w:hAnsi="Arial" w:cs="Arial"/>
               </w:rPr>
-              <w:lastRenderedPageBreak/>
               <w:t>for the client to learn and think about the framework</w:t>
             </w:r>
           </w:p>
@@ -5951,7 +5864,6 @@
               <w:rPr>
                 <w:rFonts w:ascii="Arial" w:hAnsi="Arial" w:cs="Arial"/>
               </w:rPr>
-              <w:lastRenderedPageBreak/>
               <w:t>NFR10</w:t>
             </w:r>
           </w:p>
@@ -6062,6 +5974,51 @@
           <w:rFonts w:ascii="Arial" w:hAnsi="Arial" w:cs="Arial"/>
         </w:rPr>
       </w:pPr>
+    </w:p>
+    <w:p>
+      <w:pPr>
+        <w:pStyle w:val="ListParagraph"/>
+        <w:spacing w:line="360" w:lineRule="auto"/>
+        <w:rPr>
+          <w:rFonts w:ascii="Arial" w:hAnsi="Arial" w:cs="Arial"/>
+        </w:rPr>
+      </w:pPr>
+    </w:p>
+    <w:p>
+      <w:pPr>
+        <w:pStyle w:val="ListParagraph"/>
+        <w:spacing w:line="360" w:lineRule="auto"/>
+        <w:rPr>
+          <w:rFonts w:ascii="Arial" w:hAnsi="Arial" w:cs="Arial"/>
+        </w:rPr>
+      </w:pPr>
+    </w:p>
+    <w:p>
+      <w:pPr>
+        <w:pStyle w:val="ListParagraph"/>
+        <w:spacing w:line="360" w:lineRule="auto"/>
+        <w:rPr>
+          <w:rFonts w:ascii="Arial" w:hAnsi="Arial" w:cs="Arial"/>
+        </w:rPr>
+      </w:pPr>
+    </w:p>
+    <w:p>
+      <w:pPr>
+        <w:pStyle w:val="ListParagraph"/>
+        <w:spacing w:line="360" w:lineRule="auto"/>
+        <w:rPr>
+          <w:rFonts w:ascii="Arial" w:hAnsi="Arial" w:cs="Arial"/>
+        </w:rPr>
+      </w:pPr>
+    </w:p>
+    <w:p>
+      <w:pPr>
+        <w:pStyle w:val="ListParagraph"/>
+        <w:spacing w:line="360" w:lineRule="auto"/>
+        <w:rPr>
+          <w:rFonts w:ascii="Arial" w:hAnsi="Arial" w:cs="Arial"/>
+        </w:rPr>
+      </w:pPr>
       <w:r>
         <w:rPr>
           <w:rFonts w:ascii="Arial" w:hAnsi="Arial" w:cs="Arial"/>
@@ -6088,6 +6045,7 @@
           <w:sz w:val="28"/>
           <w:szCs w:val="28"/>
         </w:rPr>
+        <w:lastRenderedPageBreak/>
         <w:t>2.4.3</w:t>
       </w:r>
       <w:r>
@@ -6447,7 +6405,6 @@
                 <w:color w:val="333333"/>
                 <w:shd w:val="clear" w:color="auto" w:fill="FFFFFF"/>
               </w:rPr>
-              <w:lastRenderedPageBreak/>
               <w:t>ID</w:t>
             </w:r>
           </w:p>
@@ -7212,6 +7169,7 @@
               <w:rPr>
                 <w:rFonts w:ascii="Arial" w:hAnsi="Arial" w:cs="Arial"/>
               </w:rPr>
+              <w:lastRenderedPageBreak/>
               <w:t>FR010</w:t>
             </w:r>
           </w:p>
@@ -8839,7 +8797,6 @@
               <w:rPr>
                 <w:rFonts w:ascii="Arial" w:hAnsi="Arial" w:cs="Arial"/>
               </w:rPr>
-              <w:lastRenderedPageBreak/>
               <w:t>NFR10</w:t>
             </w:r>
           </w:p>
@@ -8904,6 +8861,46 @@
     </w:p>
     <w:p>
       <w:pPr>
+        <w:spacing w:line="360" w:lineRule="auto"/>
+        <w:rPr>
+          <w:rFonts w:ascii="Arial" w:hAnsi="Arial" w:cs="Arial"/>
+        </w:rPr>
+      </w:pPr>
+    </w:p>
+    <w:p>
+      <w:pPr>
+        <w:spacing w:line="360" w:lineRule="auto"/>
+        <w:rPr>
+          <w:rFonts w:ascii="Arial" w:hAnsi="Arial" w:cs="Arial"/>
+        </w:rPr>
+      </w:pPr>
+    </w:p>
+    <w:p>
+      <w:pPr>
+        <w:spacing w:line="360" w:lineRule="auto"/>
+        <w:rPr>
+          <w:rFonts w:ascii="Arial" w:hAnsi="Arial" w:cs="Arial"/>
+        </w:rPr>
+      </w:pPr>
+    </w:p>
+    <w:p>
+      <w:pPr>
+        <w:spacing w:line="360" w:lineRule="auto"/>
+        <w:rPr>
+          <w:rFonts w:ascii="Arial" w:hAnsi="Arial" w:cs="Arial"/>
+        </w:rPr>
+      </w:pPr>
+    </w:p>
+    <w:p>
+      <w:pPr>
+        <w:spacing w:line="360" w:lineRule="auto"/>
+        <w:rPr>
+          <w:rFonts w:ascii="Arial" w:hAnsi="Arial" w:cs="Arial"/>
+        </w:rPr>
+      </w:pPr>
+    </w:p>
+    <w:p>
+      <w:pPr>
         <w:pStyle w:val="ListParagraph"/>
         <w:spacing w:line="360" w:lineRule="auto"/>
         <w:ind w:left="270"/>
@@ -8934,6 +8931,7 @@
           <w:sz w:val="28"/>
           <w:szCs w:val="28"/>
         </w:rPr>
+        <w:lastRenderedPageBreak/>
         <w:t>2.4.4 Hardware and Software Requirements</w:t>
       </w:r>
     </w:p>
@@ -9432,6 +9430,42 @@
     <w:p>
       <w:pPr>
         <w:spacing w:line="276" w:lineRule="auto"/>
+        <w:rPr>
+          <w:rFonts w:ascii="Arial" w:hAnsi="Arial" w:cs="Arial"/>
+          <w:b/>
+          <w:sz w:val="24"/>
+          <w:szCs w:val="24"/>
+        </w:rPr>
+      </w:pPr>
+    </w:p>
+    <w:p>
+      <w:pPr>
+        <w:pStyle w:val="ListParagraph"/>
+        <w:spacing w:line="360" w:lineRule="auto"/>
+        <w:rPr>
+          <w:rFonts w:ascii="Arial" w:hAnsi="Arial" w:cs="Arial"/>
+          <w:b/>
+          <w:sz w:val="24"/>
+          <w:szCs w:val="24"/>
+        </w:rPr>
+      </w:pPr>
+    </w:p>
+    <w:p>
+      <w:pPr>
+        <w:pStyle w:val="ListParagraph"/>
+        <w:spacing w:line="360" w:lineRule="auto"/>
+        <w:rPr>
+          <w:rFonts w:ascii="Arial" w:hAnsi="Arial" w:cs="Arial"/>
+          <w:b/>
+          <w:sz w:val="24"/>
+          <w:szCs w:val="24"/>
+        </w:rPr>
+      </w:pPr>
+    </w:p>
+    <w:p>
+      <w:pPr>
+        <w:pStyle w:val="ListParagraph"/>
+        <w:spacing w:line="360" w:lineRule="auto"/>
         <w:rPr>
           <w:rFonts w:ascii="Arial" w:hAnsi="Arial" w:cs="Arial"/>
           <w:b/>
@@ -9770,7 +9804,14 @@
           <w:rFonts w:ascii="Arial" w:hAnsi="Arial" w:cs="Arial"/>
           <w:i/>
         </w:rPr>
-        <w:t>Fig 1 User Membership Login System Use Case</w:t>
+        <w:t>Fig 4</w:t>
+      </w:r>
+      <w:r>
+        <w:rPr>
+          <w:rFonts w:ascii="Arial" w:hAnsi="Arial" w:cs="Arial"/>
+          <w:i/>
+        </w:rPr>
+        <w:t xml:space="preserve"> User Membership Login System Use Case</w:t>
       </w:r>
       <w:r>
         <w:rPr>
@@ -9972,7 +10013,7 @@
           <w:rFonts w:ascii="Arial" w:hAnsi="Arial" w:cs="Arial"/>
           <w:i/>
         </w:rPr>
-        <w:t>Fig 2</w:t>
+        <w:t>Fig 5</w:t>
       </w:r>
       <w:r>
         <w:rPr>
@@ -10104,10 +10145,10 @@
           <w:szCs w:val="28"/>
         </w:rPr>
         <w:drawing>
-          <wp:inline distT="0" distB="0" distL="0" distR="0" wp14:anchorId="73F27C8F" wp14:editId="38A16EFD">
-            <wp:extent cx="6057900" cy="3114675"/>
-            <wp:effectExtent l="0" t="0" r="0" b="9525"/>
-            <wp:docPr id="6" name="Picture 6" descr="C:\Users\Techno\Desktop\Screenshot_3.jpg"/>
+          <wp:inline distT="0" distB="0" distL="0" distR="0">
+            <wp:extent cx="5674360" cy="3243532"/>
+            <wp:effectExtent l="0" t="0" r="2540" b="0"/>
+            <wp:docPr id="10" name="Picture 10" descr="C:\Users\Techno\Desktop\Screenshot_1.jpg"/>
             <wp:cNvGraphicFramePr>
               <a:graphicFrameLocks xmlns:a="http://schemas.openxmlformats.org/drawingml/2006/main" noChangeAspect="1"/>
             </wp:cNvGraphicFramePr>
@@ -10115,7 +10156,7 @@
               <a:graphicData uri="http://schemas.openxmlformats.org/drawingml/2006/picture">
                 <pic:pic xmlns:pic="http://schemas.openxmlformats.org/drawingml/2006/picture">
                   <pic:nvPicPr>
-                    <pic:cNvPr id="0" name="Picture 3" descr="C:\Users\Techno\Desktop\Screenshot_3.jpg"/>
+                    <pic:cNvPr id="0" name="Picture 1" descr="C:\Users\Techno\Desktop\Screenshot_1.jpg"/>
                     <pic:cNvPicPr>
                       <a:picLocks noChangeAspect="1" noChangeArrowheads="1"/>
                     </pic:cNvPicPr>
@@ -10136,7 +10177,7 @@
                   <pic:spPr bwMode="auto">
                     <a:xfrm>
                       <a:off x="0" y="0"/>
-                      <a:ext cx="6061273" cy="3116409"/>
+                      <a:ext cx="5702788" cy="3259782"/>
                     </a:xfrm>
                     <a:prstGeom prst="rect">
                       <a:avLst/>
@@ -10177,7 +10218,7 @@
           <w:rFonts w:ascii="Arial" w:hAnsi="Arial" w:cs="Arial"/>
           <w:i/>
         </w:rPr>
-        <w:t>Fig 3</w:t>
+        <w:t>Fig 6</w:t>
       </w:r>
       <w:r>
         <w:rPr>
@@ -10367,8 +10408,8 @@
         </w:rPr>
         <w:drawing>
           <wp:inline distT="0" distB="0" distL="0" distR="0" wp14:anchorId="242BAF43" wp14:editId="3AEF5E87">
-            <wp:extent cx="6091240" cy="2562447"/>
-            <wp:effectExtent l="0" t="0" r="5080" b="9525"/>
+            <wp:extent cx="5908135" cy="2622431"/>
+            <wp:effectExtent l="0" t="0" r="0" b="6985"/>
             <wp:docPr id="8" name="Picture 8" descr="C:\Users\Techno\Desktop\Screenshot_4.jpg"/>
             <wp:cNvGraphicFramePr>
               <a:graphicFrameLocks xmlns:a="http://schemas.openxmlformats.org/drawingml/2006/main" noChangeAspect="1"/>
@@ -10398,7 +10439,7 @@
                   <pic:spPr bwMode="auto">
                     <a:xfrm>
                       <a:off x="0" y="0"/>
-                      <a:ext cx="6171579" cy="2596244"/>
+                      <a:ext cx="6070224" cy="2694377"/>
                     </a:xfrm>
                     <a:prstGeom prst="rect">
                       <a:avLst/>
@@ -10430,6 +10471,7 @@
           <w:rFonts w:ascii="Arial" w:hAnsi="Arial" w:cs="Arial"/>
           <w:i/>
         </w:rPr>
+        <w:lastRenderedPageBreak/>
         <w:t xml:space="preserve">                                 </w:t>
       </w:r>
       <w:r>
@@ -10444,13 +10486,20 @@
           <w:rFonts w:ascii="Arial" w:hAnsi="Arial" w:cs="Arial"/>
           <w:i/>
         </w:rPr>
-        <w:t xml:space="preserve">  Fig 4 Trianing Description Use Case</w:t>
+        <w:t xml:space="preserve">  Fig 7</w:t>
       </w:r>
       <w:r>
         <w:rPr>
           <w:rFonts w:ascii="Arial" w:hAnsi="Arial" w:cs="Arial"/>
           <w:i/>
         </w:rPr>
+        <w:t xml:space="preserve"> Trianing Description Use Case</w:t>
+      </w:r>
+      <w:r>
+        <w:rPr>
+          <w:rFonts w:ascii="Arial" w:hAnsi="Arial" w:cs="Arial"/>
+          <w:i/>
+        </w:rPr>
         <w:t xml:space="preserve"> Diagram</w:t>
       </w:r>
     </w:p>
@@ -10465,7 +10514,6 @@
         <w:rPr>
           <w:rFonts w:ascii="Arial" w:hAnsi="Arial" w:cs="Arial"/>
         </w:rPr>
-        <w:lastRenderedPageBreak/>
         <w:t xml:space="preserve">Both user and admin of the system who can perform Training Description activities. This activities mainly perform by admin in which they can add various infromation and knownlege about training facilities which was given in their Club. So they allow user and admin itself to view their training facilities decription.and also the delete opertaion is mainly perform by admin in which </w:t>
       </w:r>
       <w:r>
@@ -10603,7 +10651,14 @@
           <w:rFonts w:ascii="Arial" w:hAnsi="Arial" w:cs="Arial"/>
           <w:i/>
         </w:rPr>
-        <w:t xml:space="preserve">      Fig 5 Bull’s Club Booking System Use Case Diagram.</w:t>
+        <w:t xml:space="preserve">      Fig 8</w:t>
+      </w:r>
+      <w:r>
+        <w:rPr>
+          <w:rFonts w:ascii="Arial" w:hAnsi="Arial" w:cs="Arial"/>
+          <w:i/>
+        </w:rPr>
+        <w:t xml:space="preserve"> Bull’s Club Booking System Use Case Diagram.</w:t>
       </w:r>
     </w:p>
     <w:p>
@@ -10632,7 +10687,6 @@
         <w:rPr>
           <w:rFonts w:ascii="Arial" w:hAnsi="Arial" w:cs="Arial"/>
         </w:rPr>
-        <w:lastRenderedPageBreak/>
         <w:t xml:space="preserve">   </w:t>
       </w:r>
       <w:r>
@@ -10838,14 +10892,14 @@
         <w:rPr>
           <w:rFonts w:ascii="Arial" w:hAnsi="Arial" w:cs="Arial"/>
         </w:rPr>
-        <w:t xml:space="preserve">booking system will also be available for users where they can booked indoor club sports activities as well as they can cancel and view the </w:t>
+        <w:t xml:space="preserve">booking system will also be available for users where </w:t>
       </w:r>
       <w:r>
         <w:rPr>
           <w:rFonts w:ascii="Arial" w:hAnsi="Arial" w:cs="Arial"/>
         </w:rPr>
         <w:lastRenderedPageBreak/>
-        <w:t xml:space="preserve">booking. Not only the users are perform the system activities but aslo the admin perform the various system activities like admin can add, update, delete, cancel and view the event, training, sports and booking activities. If user </w:t>
+        <w:t xml:space="preserve">they can booked indoor club sports activities as well as they can cancel and view the booking. Not only the users are perform the system activities but aslo the admin perform the various system activities like admin can add, update, delete, cancel and view the event, training, sports and booking activities. If user </w:t>
       </w:r>
       <w:r>
         <w:rPr>
@@ -11059,16 +11113,10 @@
               <w:t>Email, u</w:t>
             </w:r>
             <w:r>
-              <w:t>sername, password, comment</w:t>
-            </w:r>
-            <w:r>
-              <w:t>,</w:t>
-            </w:r>
-            <w:r>
-              <w:t xml:space="preserve"> </w:t>
-            </w:r>
-            <w:r>
-              <w:t>S</w:t>
+              <w:t>sername, password, comment,</w:t>
+            </w:r>
+            <w:r>
+              <w:t xml:space="preserve"> S</w:t>
             </w:r>
             <w:r>
               <w:t>core.</w:t>
@@ -11289,59 +11337,6 @@
         </w:rPr>
         <w:t>Class diagram</w:t>
       </w:r>
-      <w:sdt>
-        <w:sdtPr>
-          <w:rPr>
-            <w:rFonts w:ascii="Arial" w:hAnsi="Arial" w:cs="Arial"/>
-            <w:b/>
-          </w:rPr>
-          <w:id w:val="-707729025"/>
-          <w:citation/>
-        </w:sdtPr>
-        <w:sdtContent>
-          <w:r>
-            <w:rPr>
-              <w:rFonts w:ascii="Arial" w:hAnsi="Arial" w:cs="Arial"/>
-              <w:b/>
-            </w:rPr>
-            <w:fldChar w:fldCharType="begin"/>
-          </w:r>
-          <w:r>
-            <w:rPr>
-              <w:rFonts w:ascii="Arial" w:hAnsi="Arial" w:cs="Arial"/>
-              <w:b/>
-            </w:rPr>
-            <w:instrText xml:space="preserve"> CITATION Mar071 \l 1033 </w:instrText>
-          </w:r>
-          <w:r>
-            <w:rPr>
-              <w:rFonts w:ascii="Arial" w:hAnsi="Arial" w:cs="Arial"/>
-              <w:b/>
-            </w:rPr>
-            <w:fldChar w:fldCharType="separate"/>
-          </w:r>
-          <w:r>
-            <w:rPr>
-              <w:rFonts w:ascii="Arial" w:hAnsi="Arial" w:cs="Arial"/>
-              <w:b/>
-            </w:rPr>
-            <w:t xml:space="preserve"> </w:t>
-          </w:r>
-          <w:r>
-            <w:rPr>
-              <w:rFonts w:ascii="Arial" w:hAnsi="Arial" w:cs="Arial"/>
-            </w:rPr>
-            <w:t>(Rouse, TechTarget, 2007)</w:t>
-          </w:r>
-          <w:r>
-            <w:rPr>
-              <w:rFonts w:ascii="Arial" w:hAnsi="Arial" w:cs="Arial"/>
-              <w:b/>
-            </w:rPr>
-            <w:fldChar w:fldCharType="end"/>
-          </w:r>
-        </w:sdtContent>
-      </w:sdt>
       <w:r>
         <w:rPr>
           <w:rFonts w:ascii="Arial" w:hAnsi="Arial" w:cs="Arial"/>
@@ -11376,6 +11371,12 @@
         </w:rPr>
         <w:t>management system is below:</w:t>
       </w:r>
+      <w:r>
+        <w:rPr>
+          <w:rFonts w:ascii="Arial" w:hAnsi="Arial" w:cs="Arial"/>
+        </w:rPr>
+        <w:t>//</w:t>
+      </w:r>
     </w:p>
     <w:p>
       <w:pPr>
@@ -11402,121 +11403,213 @@
           <w:szCs w:val="28"/>
         </w:rPr>
       </w:pPr>
+    </w:p>
+    <w:p>
+      <w:pPr>
+        <w:pStyle w:val="ListParagraph"/>
+        <w:tabs>
+          <w:tab w:val="left" w:pos="1080"/>
+        </w:tabs>
+        <w:spacing w:line="360" w:lineRule="auto"/>
+        <w:ind w:left="1080" w:hanging="810"/>
+        <w:rPr>
+          <w:rFonts w:ascii="Arial" w:hAnsi="Arial" w:cs="Arial"/>
+          <w:b/>
+          <w:sz w:val="28"/>
+          <w:szCs w:val="28"/>
+        </w:rPr>
+      </w:pPr>
+      <w:r>
+        <w:rPr>
+          <w:rFonts w:ascii="Arial" w:hAnsi="Arial" w:cs="Arial"/>
+          <w:b/>
+          <w:sz w:val="28"/>
+          <w:szCs w:val="28"/>
+        </w:rPr>
+        <w:lastRenderedPageBreak/>
+        <w:drawing>
+          <wp:inline distT="0" distB="0" distL="0" distR="0">
+            <wp:extent cx="6210935" cy="4028536"/>
+            <wp:effectExtent l="0" t="0" r="0" b="0"/>
+            <wp:docPr id="11" name="Picture 11" descr="C:\Users\Techno\Desktop\Screenshot_1.jpg"/>
+            <wp:cNvGraphicFramePr>
+              <a:graphicFrameLocks xmlns:a="http://schemas.openxmlformats.org/drawingml/2006/main" noChangeAspect="1"/>
+            </wp:cNvGraphicFramePr>
+            <a:graphic xmlns:a="http://schemas.openxmlformats.org/drawingml/2006/main">
+              <a:graphicData uri="http://schemas.openxmlformats.org/drawingml/2006/picture">
+                <pic:pic xmlns:pic="http://schemas.openxmlformats.org/drawingml/2006/picture">
+                  <pic:nvPicPr>
+                    <pic:cNvPr id="0" name="Picture 2" descr="C:\Users\Techno\Desktop\Screenshot_1.jpg"/>
+                    <pic:cNvPicPr>
+                      <a:picLocks noChangeAspect="1" noChangeArrowheads="1"/>
+                    </pic:cNvPicPr>
+                  </pic:nvPicPr>
+                  <pic:blipFill>
+                    <a:blip r:embed="rId16">
+                      <a:extLst>
+                        <a:ext uri="{28A0092B-C50C-407E-A947-70E740481C1C}">
+                          <a14:useLocalDpi xmlns:a14="http://schemas.microsoft.com/office/drawing/2010/main" val="0"/>
+                        </a:ext>
+                      </a:extLst>
+                    </a:blip>
+                    <a:srcRect/>
+                    <a:stretch>
+                      <a:fillRect/>
+                    </a:stretch>
+                  </pic:blipFill>
+                  <pic:spPr bwMode="auto">
+                    <a:xfrm>
+                      <a:off x="0" y="0"/>
+                      <a:ext cx="6213459" cy="4030173"/>
+                    </a:xfrm>
+                    <a:prstGeom prst="rect">
+                      <a:avLst/>
+                    </a:prstGeom>
+                    <a:noFill/>
+                    <a:ln>
+                      <a:noFill/>
+                    </a:ln>
+                  </pic:spPr>
+                </pic:pic>
+              </a:graphicData>
+            </a:graphic>
+          </wp:inline>
+        </w:drawing>
+      </w:r>
+    </w:p>
+    <w:p>
+      <w:pPr>
+        <w:pStyle w:val="ListParagraph"/>
+        <w:tabs>
+          <w:tab w:val="left" w:pos="1080"/>
+        </w:tabs>
+        <w:spacing w:line="360" w:lineRule="auto"/>
+        <w:ind w:left="1080" w:hanging="810"/>
+        <w:rPr>
+          <w:rFonts w:ascii="Arial" w:hAnsi="Arial" w:cs="Arial"/>
+          <w:b/>
+          <w:i/>
+        </w:rPr>
+      </w:pPr>
+      <w:r>
+        <w:rPr>
+          <w:rFonts w:ascii="Arial" w:hAnsi="Arial" w:cs="Arial"/>
+          <w:b/>
+          <w:sz w:val="28"/>
+          <w:szCs w:val="28"/>
+        </w:rPr>
+        <w:t xml:space="preserve">                                            </w:t>
+      </w:r>
+      <w:r>
+        <w:rPr>
+          <w:rFonts w:ascii="Arial" w:hAnsi="Arial" w:cs="Arial"/>
+          <w:b/>
+          <w:i/>
+        </w:rPr>
+        <w:t>Fig 9 Initial Class Diagram</w:t>
+      </w:r>
+    </w:p>
+    <w:p>
+      <w:pPr>
+        <w:pStyle w:val="ListParagraph"/>
+        <w:spacing w:line="360" w:lineRule="auto"/>
+        <w:ind w:left="810"/>
+        <w:rPr>
+          <w:rFonts w:ascii="Arial" w:hAnsi="Arial" w:cs="Arial"/>
+        </w:rPr>
+      </w:pPr>
+    </w:p>
+    <w:p>
+      <w:pPr>
+        <w:pStyle w:val="ListParagraph"/>
+        <w:spacing w:line="360" w:lineRule="auto"/>
+        <w:ind w:left="810"/>
+        <w:rPr>
+          <w:rFonts w:ascii="Arial" w:hAnsi="Arial" w:cs="Arial"/>
+        </w:rPr>
+      </w:pPr>
+    </w:p>
+    <w:p>
+      <w:pPr>
+        <w:pStyle w:val="ListParagraph"/>
+        <w:spacing w:line="360" w:lineRule="auto"/>
+        <w:ind w:left="810"/>
+        <w:rPr>
+          <w:rFonts w:ascii="Arial" w:hAnsi="Arial" w:cs="Arial"/>
+        </w:rPr>
+      </w:pPr>
+    </w:p>
+    <w:p>
+      <w:pPr>
+        <w:pStyle w:val="ListParagraph"/>
+        <w:spacing w:line="360" w:lineRule="auto"/>
+        <w:ind w:left="810"/>
+        <w:rPr>
+          <w:rFonts w:ascii="Arial" w:hAnsi="Arial" w:cs="Arial"/>
+        </w:rPr>
+      </w:pPr>
+    </w:p>
+    <w:p>
+      <w:pPr>
+        <w:pStyle w:val="ListParagraph"/>
+        <w:spacing w:line="360" w:lineRule="auto"/>
+        <w:ind w:left="810"/>
+        <w:rPr>
+          <w:rFonts w:ascii="Arial" w:hAnsi="Arial" w:cs="Arial"/>
+        </w:rPr>
+      </w:pPr>
+    </w:p>
+    <w:p>
+      <w:pPr>
+        <w:pStyle w:val="ListParagraph"/>
+        <w:spacing w:line="360" w:lineRule="auto"/>
+        <w:ind w:left="810"/>
+        <w:rPr>
+          <w:rFonts w:ascii="Arial" w:hAnsi="Arial" w:cs="Arial"/>
+        </w:rPr>
+      </w:pPr>
+    </w:p>
+    <w:p>
+      <w:pPr>
+        <w:pStyle w:val="ListParagraph"/>
+        <w:spacing w:line="360" w:lineRule="auto"/>
+        <w:ind w:left="810"/>
+        <w:rPr>
+          <w:rFonts w:ascii="Arial" w:hAnsi="Arial" w:cs="Arial"/>
+        </w:rPr>
+      </w:pPr>
+    </w:p>
+    <w:p>
+      <w:pPr>
+        <w:pStyle w:val="ListParagraph"/>
+        <w:spacing w:line="360" w:lineRule="auto"/>
+        <w:ind w:left="810"/>
+        <w:rPr>
+          <w:rFonts w:ascii="Arial" w:hAnsi="Arial" w:cs="Arial"/>
+        </w:rPr>
+      </w:pPr>
+    </w:p>
+    <w:p>
+      <w:pPr>
+        <w:pStyle w:val="ListParagraph"/>
+        <w:spacing w:line="360" w:lineRule="auto"/>
+        <w:ind w:left="810"/>
+        <w:rPr>
+          <w:rFonts w:ascii="Arial" w:hAnsi="Arial" w:cs="Arial"/>
+        </w:rPr>
+      </w:pPr>
+    </w:p>
+    <w:p>
+      <w:pPr>
+        <w:pStyle w:val="ListParagraph"/>
+        <w:spacing w:line="360" w:lineRule="auto"/>
+        <w:ind w:left="810"/>
+        <w:rPr>
+          <w:rFonts w:ascii="Arial" w:hAnsi="Arial" w:cs="Arial"/>
+        </w:rPr>
+      </w:pPr>
       <w:bookmarkStart w:id="0" w:name="_GoBack"/>
       <w:bookmarkEnd w:id="0"/>
-    </w:p>
-    <w:p>
-      <w:pPr>
-        <w:pStyle w:val="ListParagraph"/>
-        <w:spacing w:line="360" w:lineRule="auto"/>
-        <w:ind w:left="1080"/>
-        <w:rPr>
-          <w:rFonts w:ascii="Arial" w:hAnsi="Arial" w:cs="Arial"/>
-          <w:b/>
-          <w:sz w:val="28"/>
-          <w:szCs w:val="28"/>
-        </w:rPr>
-      </w:pPr>
-    </w:p>
-    <w:p>
-      <w:pPr>
-        <w:pStyle w:val="ListParagraph"/>
-        <w:spacing w:line="360" w:lineRule="auto"/>
-        <w:ind w:left="810"/>
-        <w:rPr>
-          <w:rFonts w:ascii="Arial" w:hAnsi="Arial" w:cs="Arial"/>
-        </w:rPr>
-      </w:pPr>
-    </w:p>
-    <w:p>
-      <w:pPr>
-        <w:pStyle w:val="ListParagraph"/>
-        <w:spacing w:line="360" w:lineRule="auto"/>
-        <w:ind w:left="810"/>
-        <w:rPr>
-          <w:rFonts w:ascii="Arial" w:hAnsi="Arial" w:cs="Arial"/>
-        </w:rPr>
-      </w:pPr>
-    </w:p>
-    <w:p>
-      <w:pPr>
-        <w:pStyle w:val="ListParagraph"/>
-        <w:spacing w:line="360" w:lineRule="auto"/>
-        <w:ind w:left="810"/>
-        <w:rPr>
-          <w:rFonts w:ascii="Arial" w:hAnsi="Arial" w:cs="Arial"/>
-        </w:rPr>
-      </w:pPr>
-    </w:p>
-    <w:p>
-      <w:pPr>
-        <w:pStyle w:val="ListParagraph"/>
-        <w:spacing w:line="360" w:lineRule="auto"/>
-        <w:ind w:left="810"/>
-        <w:rPr>
-          <w:rFonts w:ascii="Arial" w:hAnsi="Arial" w:cs="Arial"/>
-        </w:rPr>
-      </w:pPr>
-    </w:p>
-    <w:p>
-      <w:pPr>
-        <w:pStyle w:val="ListParagraph"/>
-        <w:spacing w:line="360" w:lineRule="auto"/>
-        <w:ind w:left="810"/>
-        <w:rPr>
-          <w:rFonts w:ascii="Arial" w:hAnsi="Arial" w:cs="Arial"/>
-        </w:rPr>
-      </w:pPr>
-    </w:p>
-    <w:p>
-      <w:pPr>
-        <w:pStyle w:val="ListParagraph"/>
-        <w:spacing w:line="360" w:lineRule="auto"/>
-        <w:ind w:left="810"/>
-        <w:rPr>
-          <w:rFonts w:ascii="Arial" w:hAnsi="Arial" w:cs="Arial"/>
-        </w:rPr>
-      </w:pPr>
-    </w:p>
-    <w:p>
-      <w:pPr>
-        <w:pStyle w:val="ListParagraph"/>
-        <w:spacing w:line="360" w:lineRule="auto"/>
-        <w:ind w:left="810"/>
-        <w:rPr>
-          <w:rFonts w:ascii="Arial" w:hAnsi="Arial" w:cs="Arial"/>
-        </w:rPr>
-      </w:pPr>
-    </w:p>
-    <w:p>
-      <w:pPr>
-        <w:pStyle w:val="ListParagraph"/>
-        <w:spacing w:line="360" w:lineRule="auto"/>
-        <w:ind w:left="810"/>
-        <w:rPr>
-          <w:rFonts w:ascii="Arial" w:hAnsi="Arial" w:cs="Arial"/>
-        </w:rPr>
-      </w:pPr>
-    </w:p>
-    <w:p>
-      <w:pPr>
-        <w:pStyle w:val="ListParagraph"/>
-        <w:spacing w:line="360" w:lineRule="auto"/>
-        <w:ind w:left="810"/>
-        <w:rPr>
-          <w:rFonts w:ascii="Arial" w:hAnsi="Arial" w:cs="Arial"/>
-        </w:rPr>
-      </w:pPr>
-    </w:p>
-    <w:p>
-      <w:pPr>
-        <w:pStyle w:val="ListParagraph"/>
-        <w:spacing w:line="360" w:lineRule="auto"/>
-        <w:ind w:left="810"/>
-        <w:rPr>
-          <w:rFonts w:ascii="Arial" w:hAnsi="Arial" w:cs="Arial"/>
-        </w:rPr>
-      </w:pPr>
     </w:p>
     <w:sectPr>
       <w:pgSz w:w="12240" w:h="15840"/>
@@ -14053,7 +14146,7 @@
 </file>
 
 <file path=customXml/itemProps1.xml><?xml version="1.0" encoding="utf-8"?>
-<ds:datastoreItem xmlns:ds="http://schemas.openxmlformats.org/officeDocument/2006/customXml" ds:itemID="{19D5A25F-9E60-4055-8A1A-C89DE6C7E1B6}">
+<ds:datastoreItem xmlns:ds="http://schemas.openxmlformats.org/officeDocument/2006/customXml" ds:itemID="{C0FAAEB9-8CA8-4BA5-B706-73279B5D85FA}">
   <ds:schemaRefs>
     <ds:schemaRef ds:uri="http://schemas.openxmlformats.org/officeDocument/2006/bibliography"/>
   </ds:schemaRefs>

</xml_diff>